<commit_message>
sit lab 2 done
</commit_message>
<xml_diff>
--- a/sit/lab_2/Отчёт.docx
+++ b/sit/lab_2/Отчёт.docx
@@ -1,6 +1,6 @@
 
 <file path=word/document.xml><?xml version="1.0" encoding="utf-8"?>
-<w:document xmlns:ve="http://schemas.openxmlformats.org/markup-compatibility/2006" xmlns:o="urn:schemas-microsoft-com:office:office" xmlns:r="http://schemas.openxmlformats.org/officeDocument/2006/relationships" xmlns:m="http://schemas.openxmlformats.org/officeDocument/2006/math" xmlns:v="urn:schemas-microsoft-com:vml" xmlns:wp="http://schemas.openxmlformats.org/drawingml/2006/wordprocessingDrawing" xmlns:w10="urn:schemas-microsoft-com:office:word" xmlns:w="http://schemas.openxmlformats.org/wordprocessingml/2006/main" xmlns:wne="http://schemas.microsoft.com/office/word/2006/wordml">
+<w:document xmlns:wpc="http://schemas.microsoft.com/office/word/2010/wordprocessingCanvas" xmlns:cx="http://schemas.microsoft.com/office/drawing/2014/chartex" xmlns:cx1="http://schemas.microsoft.com/office/drawing/2015/9/8/chartex" xmlns:cx2="http://schemas.microsoft.com/office/drawing/2015/10/21/chartex" xmlns:cx3="http://schemas.microsoft.com/office/drawing/2016/5/9/chartex" xmlns:cx4="http://schemas.microsoft.com/office/drawing/2016/5/10/chartex" xmlns:cx5="http://schemas.microsoft.com/office/drawing/2016/5/11/chartex" xmlns:cx6="http://schemas.microsoft.com/office/drawing/2016/5/12/chartex" xmlns:cx7="http://schemas.microsoft.com/office/drawing/2016/5/13/chartex" xmlns:cx8="http://schemas.microsoft.com/office/drawing/2016/5/14/chartex" xmlns:mc="http://schemas.openxmlformats.org/markup-compatibility/2006" xmlns:aink="http://schemas.microsoft.com/office/drawing/2016/ink" xmlns:am3d="http://schemas.microsoft.com/office/drawing/2017/model3d" xmlns:o="urn:schemas-microsoft-com:office:office" xmlns:oel="http://schemas.microsoft.com/office/2019/extlst" xmlns:r="http://schemas.openxmlformats.org/officeDocument/2006/relationships" xmlns:m="http://schemas.openxmlformats.org/officeDocument/2006/math" xmlns:v="urn:schemas-microsoft-com:vml" xmlns:wp14="http://schemas.microsoft.com/office/word/2010/wordprocessingDrawing" xmlns:wp="http://schemas.openxmlformats.org/drawingml/2006/wordprocessingDrawing" xmlns:w10="urn:schemas-microsoft-com:office:word" xmlns:w="http://schemas.openxmlformats.org/wordprocessingml/2006/main" xmlns:w14="http://schemas.microsoft.com/office/word/2010/wordml" xmlns:w15="http://schemas.microsoft.com/office/word/2012/wordml" xmlns:w16cex="http://schemas.microsoft.com/office/word/2018/wordml/cex" xmlns:w16cid="http://schemas.microsoft.com/office/word/2016/wordml/cid" xmlns:w16="http://schemas.microsoft.com/office/word/2018/wordml" xmlns:w16sdtdh="http://schemas.microsoft.com/office/word/2020/wordml/sdtdatahash" xmlns:w16se="http://schemas.microsoft.com/office/word/2015/wordml/symex" xmlns:wpg="http://schemas.microsoft.com/office/word/2010/wordprocessingGroup" xmlns:wpi="http://schemas.microsoft.com/office/word/2010/wordprocessingInk" xmlns:wne="http://schemas.microsoft.com/office/word/2006/wordml" xmlns:wps="http://schemas.microsoft.com/office/word/2010/wordprocessingShape" mc:Ignorable="w14 w15 w16se w16cid w16 w16cex w16sdtdh wp14">
   <w:body>
     <w:sdt>
       <w:sdtPr>
@@ -11,6 +11,7 @@
         </w:rPr>
         <w:id w:val="1847396"/>
       </w:sdtPr>
+      <w:sdtEndPr/>
       <w:sdtContent>
         <w:p>
           <w:pPr>
@@ -568,7 +569,7 @@
           <w:noProof/>
         </w:rPr>
         <w:drawing>
-          <wp:inline distT="0" distB="0" distL="0" distR="0">
+          <wp:inline distT="0" distB="0" distL="0" distR="0" wp14:anchorId="371A13DB" wp14:editId="371A13DC">
             <wp:extent cx="3467278" cy="2832659"/>
             <wp:effectExtent l="0" t="0" r="0" b="0"/>
             <wp:docPr id="1" name="Рисунок 1"/>
@@ -588,7 +589,7 @@
                     <a:blip r:embed="rId8">
                       <a:extLst>
                         <a:ext uri="{28A0092B-C50C-407E-A947-70E740481C1C}">
-                          <a14:useLocalDpi xmlns:a14="http://schemas.microsoft.com/office/drawing/2010/main" xmlns:wps="http://schemas.microsoft.com/office/word/2010/wordprocessingShape" xmlns:wpi="http://schemas.microsoft.com/office/word/2010/wordprocessingInk" xmlns:wpg="http://schemas.microsoft.com/office/word/2010/wordprocessingGroup" xmlns:w16se="http://schemas.microsoft.com/office/word/2015/wordml/symex" xmlns:w15="http://schemas.microsoft.com/office/word/2012/wordml" xmlns:w14="http://schemas.microsoft.com/office/word/2010/wordml" xmlns:w="http://schemas.openxmlformats.org/wordprocessingml/2006/main" xmlns:w10="urn:schemas-microsoft-com:office:word" xmlns:wp14="http://schemas.microsoft.com/office/word/2010/wordprocessingDrawing" xmlns:v="urn:schemas-microsoft-com:vml" xmlns:o="urn:schemas-microsoft-com:office:office" xmlns:mc="http://schemas.openxmlformats.org/markup-compatibility/2006" xmlns:cx1="http://schemas.microsoft.com/office/drawing/2015/9/8/chartex" xmlns:cx="http://schemas.microsoft.com/office/drawing/2014/chartex" xmlns:wpc="http://schemas.microsoft.com/office/word/2010/wordprocessingCanvas" xmlns="" val="0"/>
+                          <a14:useLocalDpi xmlns:a14="http://schemas.microsoft.com/office/drawing/2010/main" val="0"/>
                         </a:ext>
                       </a:extLst>
                     </a:blip>
@@ -641,7 +642,7 @@
           <w:szCs w:val="28"/>
         </w:rPr>
         <w:drawing>
-          <wp:inline distT="0" distB="0" distL="0" distR="0">
+          <wp:inline distT="0" distB="0" distL="0" distR="0" wp14:anchorId="371A13DD" wp14:editId="371A13DE">
             <wp:extent cx="4151718" cy="3386938"/>
             <wp:effectExtent l="0" t="0" r="0" b="0"/>
             <wp:docPr id="2" name="Рисунок 2"/>
@@ -661,7 +662,7 @@
                     <a:blip r:embed="rId9">
                       <a:extLst>
                         <a:ext uri="{28A0092B-C50C-407E-A947-70E740481C1C}">
-                          <a14:useLocalDpi xmlns:a14="http://schemas.microsoft.com/office/drawing/2010/main" xmlns:wps="http://schemas.microsoft.com/office/word/2010/wordprocessingShape" xmlns:wpi="http://schemas.microsoft.com/office/word/2010/wordprocessingInk" xmlns:wpg="http://schemas.microsoft.com/office/word/2010/wordprocessingGroup" xmlns:w16se="http://schemas.microsoft.com/office/word/2015/wordml/symex" xmlns:w15="http://schemas.microsoft.com/office/word/2012/wordml" xmlns:w14="http://schemas.microsoft.com/office/word/2010/wordml" xmlns:w="http://schemas.openxmlformats.org/wordprocessingml/2006/main" xmlns:w10="urn:schemas-microsoft-com:office:word" xmlns:wp14="http://schemas.microsoft.com/office/word/2010/wordprocessingDrawing" xmlns:v="urn:schemas-microsoft-com:vml" xmlns:o="urn:schemas-microsoft-com:office:office" xmlns:mc="http://schemas.openxmlformats.org/markup-compatibility/2006" xmlns:cx1="http://schemas.microsoft.com/office/drawing/2015/9/8/chartex" xmlns:cx="http://schemas.microsoft.com/office/drawing/2014/chartex" xmlns:wpc="http://schemas.microsoft.com/office/word/2010/wordprocessingCanvas" xmlns="" val="0"/>
+                          <a14:useLocalDpi xmlns:a14="http://schemas.microsoft.com/office/drawing/2010/main" val="0"/>
                         </a:ext>
                       </a:extLst>
                     </a:blip>
@@ -723,7 +724,7 @@
         </w:rPr>
         <w:lastRenderedPageBreak/>
         <w:drawing>
-          <wp:inline distT="0" distB="0" distL="0" distR="0">
+          <wp:inline distT="0" distB="0" distL="0" distR="0" wp14:anchorId="371A13DF" wp14:editId="371A13E0">
             <wp:extent cx="4020378" cy="3284524"/>
             <wp:effectExtent l="0" t="0" r="0" b="0"/>
             <wp:docPr id="3" name="Рисунок 3"/>
@@ -743,7 +744,7 @@
                     <a:blip r:embed="rId10">
                       <a:extLst>
                         <a:ext uri="{28A0092B-C50C-407E-A947-70E740481C1C}">
-                          <a14:useLocalDpi xmlns:a14="http://schemas.microsoft.com/office/drawing/2010/main" xmlns:wps="http://schemas.microsoft.com/office/word/2010/wordprocessingShape" xmlns:wpi="http://schemas.microsoft.com/office/word/2010/wordprocessingInk" xmlns:wpg="http://schemas.microsoft.com/office/word/2010/wordprocessingGroup" xmlns:w16se="http://schemas.microsoft.com/office/word/2015/wordml/symex" xmlns:w15="http://schemas.microsoft.com/office/word/2012/wordml" xmlns:w14="http://schemas.microsoft.com/office/word/2010/wordml" xmlns:w="http://schemas.openxmlformats.org/wordprocessingml/2006/main" xmlns:w10="urn:schemas-microsoft-com:office:word" xmlns:wp14="http://schemas.microsoft.com/office/word/2010/wordprocessingDrawing" xmlns:v="urn:schemas-microsoft-com:vml" xmlns:o="urn:schemas-microsoft-com:office:office" xmlns:mc="http://schemas.openxmlformats.org/markup-compatibility/2006" xmlns:cx1="http://schemas.microsoft.com/office/drawing/2015/9/8/chartex" xmlns:cx="http://schemas.microsoft.com/office/drawing/2014/chartex" xmlns:wpc="http://schemas.microsoft.com/office/word/2010/wordprocessingCanvas" xmlns="" val="0"/>
+                          <a14:useLocalDpi xmlns:a14="http://schemas.microsoft.com/office/drawing/2010/main" val="0"/>
                         </a:ext>
                       </a:extLst>
                     </a:blip>
@@ -844,7 +845,7 @@
           <w:noProof/>
         </w:rPr>
         <w:drawing>
-          <wp:inline distT="0" distB="0" distL="0" distR="0">
+          <wp:inline distT="0" distB="0" distL="0" distR="0" wp14:anchorId="371A13E1" wp14:editId="371A13E2">
             <wp:extent cx="3467100" cy="2342243"/>
             <wp:effectExtent l="0" t="0" r="0" b="0"/>
             <wp:docPr id="18" name="Рисунок 18"/>
@@ -982,7 +983,7 @@
           <w:szCs w:val="28"/>
         </w:rPr>
         <w:drawing>
-          <wp:inline distT="0" distB="0" distL="0" distR="0">
+          <wp:inline distT="0" distB="0" distL="0" distR="0" wp14:anchorId="371A13E3" wp14:editId="371A13E4">
             <wp:extent cx="2476500" cy="1825436"/>
             <wp:effectExtent l="0" t="0" r="0" b="0"/>
             <wp:docPr id="4" name="Рисунок 4"/>
@@ -1002,7 +1003,7 @@
                     <a:blip r:embed="rId12">
                       <a:extLst>
                         <a:ext uri="{28A0092B-C50C-407E-A947-70E740481C1C}">
-                          <a14:useLocalDpi xmlns:a14="http://schemas.microsoft.com/office/drawing/2010/main" xmlns:wps="http://schemas.microsoft.com/office/word/2010/wordprocessingShape" xmlns:wpi="http://schemas.microsoft.com/office/word/2010/wordprocessingInk" xmlns:wpg="http://schemas.microsoft.com/office/word/2010/wordprocessingGroup" xmlns:w16se="http://schemas.microsoft.com/office/word/2015/wordml/symex" xmlns:w15="http://schemas.microsoft.com/office/word/2012/wordml" xmlns:w14="http://schemas.microsoft.com/office/word/2010/wordml" xmlns:w="http://schemas.openxmlformats.org/wordprocessingml/2006/main" xmlns:w10="urn:schemas-microsoft-com:office:word" xmlns:wp14="http://schemas.microsoft.com/office/word/2010/wordprocessingDrawing" xmlns:v="urn:schemas-microsoft-com:vml" xmlns:o="urn:schemas-microsoft-com:office:office" xmlns:mc="http://schemas.openxmlformats.org/markup-compatibility/2006" xmlns:cx1="http://schemas.microsoft.com/office/drawing/2015/9/8/chartex" xmlns:cx="http://schemas.microsoft.com/office/drawing/2014/chartex" xmlns:wpc="http://schemas.microsoft.com/office/word/2010/wordprocessingCanvas" xmlns="" val="0"/>
+                          <a14:useLocalDpi xmlns:a14="http://schemas.microsoft.com/office/drawing/2010/main" val="0"/>
                         </a:ext>
                       </a:extLst>
                     </a:blip>
@@ -1071,7 +1072,7 @@
           <w:szCs w:val="28"/>
         </w:rPr>
         <w:drawing>
-          <wp:inline distT="0" distB="0" distL="0" distR="0">
+          <wp:inline distT="0" distB="0" distL="0" distR="0" wp14:anchorId="371A13E5" wp14:editId="371A13E6">
             <wp:extent cx="2392070" cy="2298690"/>
             <wp:effectExtent l="0" t="0" r="0" b="0"/>
             <wp:docPr id="5" name="Рисунок 5"/>
@@ -1091,7 +1092,7 @@
                     <a:blip r:embed="rId13">
                       <a:extLst>
                         <a:ext uri="{28A0092B-C50C-407E-A947-70E740481C1C}">
-                          <a14:useLocalDpi xmlns:a14="http://schemas.microsoft.com/office/drawing/2010/main" xmlns:wps="http://schemas.microsoft.com/office/word/2010/wordprocessingShape" xmlns:wpi="http://schemas.microsoft.com/office/word/2010/wordprocessingInk" xmlns:wpg="http://schemas.microsoft.com/office/word/2010/wordprocessingGroup" xmlns:w16se="http://schemas.microsoft.com/office/word/2015/wordml/symex" xmlns:w15="http://schemas.microsoft.com/office/word/2012/wordml" xmlns:w14="http://schemas.microsoft.com/office/word/2010/wordml" xmlns:w="http://schemas.openxmlformats.org/wordprocessingml/2006/main" xmlns:w10="urn:schemas-microsoft-com:office:word" xmlns:wp14="http://schemas.microsoft.com/office/word/2010/wordprocessingDrawing" xmlns:v="urn:schemas-microsoft-com:vml" xmlns:o="urn:schemas-microsoft-com:office:office" xmlns:mc="http://schemas.openxmlformats.org/markup-compatibility/2006" xmlns:cx1="http://schemas.microsoft.com/office/drawing/2015/9/8/chartex" xmlns:cx="http://schemas.microsoft.com/office/drawing/2014/chartex" xmlns:wpc="http://schemas.microsoft.com/office/word/2010/wordprocessingCanvas" xmlns="" val="0"/>
+                          <a14:useLocalDpi xmlns:a14="http://schemas.microsoft.com/office/drawing/2010/main" val="0"/>
                         </a:ext>
                       </a:extLst>
                     </a:blip>
@@ -1152,7 +1153,7 @@
           <w:szCs w:val="28"/>
         </w:rPr>
         <w:drawing>
-          <wp:inline distT="0" distB="0" distL="0" distR="0">
+          <wp:inline distT="0" distB="0" distL="0" distR="0" wp14:anchorId="371A13E7" wp14:editId="371A13E8">
             <wp:extent cx="3028188" cy="1851262"/>
             <wp:effectExtent l="0" t="0" r="0" b="0"/>
             <wp:docPr id="6" name="Рисунок 6"/>
@@ -1172,7 +1173,7 @@
                     <a:blip r:embed="rId14">
                       <a:extLst>
                         <a:ext uri="{28A0092B-C50C-407E-A947-70E740481C1C}">
-                          <a14:useLocalDpi xmlns:a14="http://schemas.microsoft.com/office/drawing/2010/main" xmlns:wps="http://schemas.microsoft.com/office/word/2010/wordprocessingShape" xmlns:wpi="http://schemas.microsoft.com/office/word/2010/wordprocessingInk" xmlns:wpg="http://schemas.microsoft.com/office/word/2010/wordprocessingGroup" xmlns:w16se="http://schemas.microsoft.com/office/word/2015/wordml/symex" xmlns:w15="http://schemas.microsoft.com/office/word/2012/wordml" xmlns:w14="http://schemas.microsoft.com/office/word/2010/wordml" xmlns:w="http://schemas.openxmlformats.org/wordprocessingml/2006/main" xmlns:w10="urn:schemas-microsoft-com:office:word" xmlns:wp14="http://schemas.microsoft.com/office/word/2010/wordprocessingDrawing" xmlns:v="urn:schemas-microsoft-com:vml" xmlns:o="urn:schemas-microsoft-com:office:office" xmlns:mc="http://schemas.openxmlformats.org/markup-compatibility/2006" xmlns:cx1="http://schemas.microsoft.com/office/drawing/2015/9/8/chartex" xmlns:cx="http://schemas.microsoft.com/office/drawing/2014/chartex" xmlns:wpc="http://schemas.microsoft.com/office/word/2010/wordprocessingCanvas" xmlns="" val="0"/>
+                          <a14:useLocalDpi xmlns:a14="http://schemas.microsoft.com/office/drawing/2010/main" val="0"/>
                         </a:ext>
                       </a:extLst>
                     </a:blip>
@@ -1234,7 +1235,7 @@
         </w:rPr>
         <w:lastRenderedPageBreak/>
         <w:drawing>
-          <wp:inline distT="0" distB="0" distL="0" distR="0">
+          <wp:inline distT="0" distB="0" distL="0" distR="0" wp14:anchorId="371A13E9" wp14:editId="371A13EA">
             <wp:extent cx="3094330" cy="1833165"/>
             <wp:effectExtent l="0" t="0" r="0" b="0"/>
             <wp:docPr id="7" name="Рисунок 7"/>
@@ -1254,7 +1255,7 @@
                     <a:blip r:embed="rId15">
                       <a:extLst>
                         <a:ext uri="{28A0092B-C50C-407E-A947-70E740481C1C}">
-                          <a14:useLocalDpi xmlns:a14="http://schemas.microsoft.com/office/drawing/2010/main" xmlns:wps="http://schemas.microsoft.com/office/word/2010/wordprocessingShape" xmlns:wpi="http://schemas.microsoft.com/office/word/2010/wordprocessingInk" xmlns:wpg="http://schemas.microsoft.com/office/word/2010/wordprocessingGroup" xmlns:w16se="http://schemas.microsoft.com/office/word/2015/wordml/symex" xmlns:w15="http://schemas.microsoft.com/office/word/2012/wordml" xmlns:w14="http://schemas.microsoft.com/office/word/2010/wordml" xmlns:w="http://schemas.openxmlformats.org/wordprocessingml/2006/main" xmlns:w10="urn:schemas-microsoft-com:office:word" xmlns:wp14="http://schemas.microsoft.com/office/word/2010/wordprocessingDrawing" xmlns:v="urn:schemas-microsoft-com:vml" xmlns:o="urn:schemas-microsoft-com:office:office" xmlns:mc="http://schemas.openxmlformats.org/markup-compatibility/2006" xmlns:cx1="http://schemas.microsoft.com/office/drawing/2015/9/8/chartex" xmlns:cx="http://schemas.microsoft.com/office/drawing/2014/chartex" xmlns:wpc="http://schemas.microsoft.com/office/word/2010/wordprocessingCanvas" xmlns="" val="0"/>
+                          <a14:useLocalDpi xmlns:a14="http://schemas.microsoft.com/office/drawing/2010/main" val="0"/>
                         </a:ext>
                       </a:extLst>
                     </a:blip>
@@ -1316,7 +1317,7 @@
           <w:szCs w:val="28"/>
         </w:rPr>
         <w:drawing>
-          <wp:inline distT="0" distB="0" distL="0" distR="0">
+          <wp:inline distT="0" distB="0" distL="0" distR="0" wp14:anchorId="371A13EB" wp14:editId="371A13EC">
             <wp:extent cx="4798899" cy="2046954"/>
             <wp:effectExtent l="0" t="0" r="0" b="0"/>
             <wp:docPr id="8" name="Рисунок 8"/>
@@ -1336,7 +1337,7 @@
                     <a:blip r:embed="rId16">
                       <a:extLst>
                         <a:ext uri="{28A0092B-C50C-407E-A947-70E740481C1C}">
-                          <a14:useLocalDpi xmlns:a14="http://schemas.microsoft.com/office/drawing/2010/main" xmlns:wps="http://schemas.microsoft.com/office/word/2010/wordprocessingShape" xmlns:wpi="http://schemas.microsoft.com/office/word/2010/wordprocessingInk" xmlns:wpg="http://schemas.microsoft.com/office/word/2010/wordprocessingGroup" xmlns:w16se="http://schemas.microsoft.com/office/word/2015/wordml/symex" xmlns:w15="http://schemas.microsoft.com/office/word/2012/wordml" xmlns:w14="http://schemas.microsoft.com/office/word/2010/wordml" xmlns:w="http://schemas.openxmlformats.org/wordprocessingml/2006/main" xmlns:w10="urn:schemas-microsoft-com:office:word" xmlns:wp14="http://schemas.microsoft.com/office/word/2010/wordprocessingDrawing" xmlns:v="urn:schemas-microsoft-com:vml" xmlns:o="urn:schemas-microsoft-com:office:office" xmlns:mc="http://schemas.openxmlformats.org/markup-compatibility/2006" xmlns:cx1="http://schemas.microsoft.com/office/drawing/2015/9/8/chartex" xmlns:cx="http://schemas.microsoft.com/office/drawing/2014/chartex" xmlns:wpc="http://schemas.microsoft.com/office/word/2010/wordprocessingCanvas" xmlns="" val="0"/>
+                          <a14:useLocalDpi xmlns:a14="http://schemas.microsoft.com/office/drawing/2010/main" val="0"/>
                         </a:ext>
                       </a:extLst>
                     </a:blip>
@@ -1392,7 +1393,7 @@
           <w:szCs w:val="28"/>
         </w:rPr>
         <w:drawing>
-          <wp:inline distT="0" distB="0" distL="0" distR="0">
+          <wp:inline distT="0" distB="0" distL="0" distR="0" wp14:anchorId="371A13ED" wp14:editId="371A13EE">
             <wp:extent cx="4220591" cy="3252888"/>
             <wp:effectExtent l="0" t="0" r="0" b="0"/>
             <wp:docPr id="9" name="Рисунок 9"/>
@@ -1412,7 +1413,7 @@
                     <a:blip r:embed="rId17">
                       <a:extLst>
                         <a:ext uri="{28A0092B-C50C-407E-A947-70E740481C1C}">
-                          <a14:useLocalDpi xmlns:a14="http://schemas.microsoft.com/office/drawing/2010/main" xmlns:wps="http://schemas.microsoft.com/office/word/2010/wordprocessingShape" xmlns:wpi="http://schemas.microsoft.com/office/word/2010/wordprocessingInk" xmlns:wpg="http://schemas.microsoft.com/office/word/2010/wordprocessingGroup" xmlns:w16se="http://schemas.microsoft.com/office/word/2015/wordml/symex" xmlns:w15="http://schemas.microsoft.com/office/word/2012/wordml" xmlns:w14="http://schemas.microsoft.com/office/word/2010/wordml" xmlns:w="http://schemas.openxmlformats.org/wordprocessingml/2006/main" xmlns:w10="urn:schemas-microsoft-com:office:word" xmlns:wp14="http://schemas.microsoft.com/office/word/2010/wordprocessingDrawing" xmlns:v="urn:schemas-microsoft-com:vml" xmlns:o="urn:schemas-microsoft-com:office:office" xmlns:mc="http://schemas.openxmlformats.org/markup-compatibility/2006" xmlns:cx1="http://schemas.microsoft.com/office/drawing/2015/9/8/chartex" xmlns:cx="http://schemas.microsoft.com/office/drawing/2014/chartex" xmlns:wpc="http://schemas.microsoft.com/office/word/2010/wordprocessingCanvas" xmlns="" val="0"/>
+                          <a14:useLocalDpi xmlns:a14="http://schemas.microsoft.com/office/drawing/2010/main" val="0"/>
                         </a:ext>
                       </a:extLst>
                     </a:blip>
@@ -1478,7 +1479,7 @@
         </w:rPr>
         <w:lastRenderedPageBreak/>
         <w:drawing>
-          <wp:inline distT="0" distB="0" distL="0" distR="0">
+          <wp:inline distT="0" distB="0" distL="0" distR="0" wp14:anchorId="371A13EF" wp14:editId="371A13F0">
             <wp:extent cx="5433338" cy="2119561"/>
             <wp:effectExtent l="0" t="0" r="0" b="0"/>
             <wp:docPr id="10" name="Рисунок 10"/>
@@ -1550,7 +1551,7 @@
           <w:szCs w:val="28"/>
         </w:rPr>
         <w:drawing>
-          <wp:inline distT="0" distB="0" distL="0" distR="0">
+          <wp:inline distT="0" distB="0" distL="0" distR="0" wp14:anchorId="371A13F1" wp14:editId="371A13F2">
             <wp:extent cx="5258537" cy="1749410"/>
             <wp:effectExtent l="0" t="0" r="0" b="0"/>
             <wp:docPr id="11" name="Рисунок 11"/>
@@ -1622,7 +1623,7 @@
           <w:szCs w:val="28"/>
         </w:rPr>
         <w:drawing>
-          <wp:inline distT="0" distB="0" distL="0" distR="0">
+          <wp:inline distT="0" distB="0" distL="0" distR="0" wp14:anchorId="371A13F3" wp14:editId="371A13F4">
             <wp:extent cx="4936668" cy="1823253"/>
             <wp:effectExtent l="0" t="0" r="0" b="0"/>
             <wp:docPr id="13" name="Рисунок 13"/>
@@ -1712,7 +1713,7 @@
           <w:szCs w:val="28"/>
         </w:rPr>
         <w:drawing>
-          <wp:inline distT="0" distB="0" distL="0" distR="0">
+          <wp:inline distT="0" distB="0" distL="0" distR="0" wp14:anchorId="371A13F5" wp14:editId="371A13F6">
             <wp:extent cx="5229276" cy="1546492"/>
             <wp:effectExtent l="0" t="0" r="0" b="0"/>
             <wp:docPr id="14" name="Рисунок 14"/>
@@ -1785,7 +1786,7 @@
         </w:rPr>
         <w:lastRenderedPageBreak/>
         <w:drawing>
-          <wp:inline distT="0" distB="0" distL="0" distR="0">
+          <wp:inline distT="0" distB="0" distL="0" distR="0" wp14:anchorId="371A13F7" wp14:editId="371A13F8">
             <wp:extent cx="5916905" cy="1855374"/>
             <wp:effectExtent l="0" t="0" r="0" b="0"/>
             <wp:docPr id="15" name="Рисунок 15"/>
@@ -1857,7 +1858,7 @@
           <w:szCs w:val="28"/>
         </w:rPr>
         <w:drawing>
-          <wp:inline distT="0" distB="0" distL="0" distR="0">
+          <wp:inline distT="0" distB="0" distL="0" distR="0" wp14:anchorId="371A13F9" wp14:editId="371A13FA">
             <wp:extent cx="2419688" cy="866896"/>
             <wp:effectExtent l="0" t="0" r="0" b="9525"/>
             <wp:docPr id="16" name="Рисунок 16"/>
@@ -1947,7 +1948,7 @@
           <w:szCs w:val="28"/>
         </w:rPr>
         <w:drawing>
-          <wp:inline distT="0" distB="0" distL="0" distR="0">
+          <wp:inline distT="0" distB="0" distL="0" distR="0" wp14:anchorId="371A13FB" wp14:editId="371A13FC">
             <wp:extent cx="4863516" cy="1792424"/>
             <wp:effectExtent l="0" t="0" r="0" b="0"/>
             <wp:docPr id="17" name="Рисунок 17"/>
@@ -2075,7 +2076,7 @@
           <w:noProof/>
         </w:rPr>
         <w:drawing>
-          <wp:inline distT="0" distB="0" distL="0" distR="0">
+          <wp:inline distT="0" distB="0" distL="0" distR="0" wp14:anchorId="371A13FD" wp14:editId="371A13FE">
             <wp:extent cx="3695700" cy="1798055"/>
             <wp:effectExtent l="0" t="0" r="0" b="0"/>
             <wp:docPr id="19" name="Рисунок 19"/>
@@ -2148,7 +2149,7 @@
           <w:noProof/>
         </w:rPr>
         <w:drawing>
-          <wp:inline distT="0" distB="0" distL="0" distR="0">
+          <wp:inline distT="0" distB="0" distL="0" distR="0" wp14:anchorId="371A13FF" wp14:editId="371A1400">
             <wp:extent cx="3700246" cy="1981200"/>
             <wp:effectExtent l="0" t="0" r="0" b="0"/>
             <wp:docPr id="20" name="Рисунок 20"/>
@@ -2221,7 +2222,7 @@
           <w:noProof/>
         </w:rPr>
         <w:drawing>
-          <wp:inline distT="0" distB="0" distL="0" distR="0">
+          <wp:inline distT="0" distB="0" distL="0" distR="0" wp14:anchorId="371A1401" wp14:editId="371A1402">
             <wp:extent cx="5015461" cy="1276350"/>
             <wp:effectExtent l="0" t="0" r="0" b="0"/>
             <wp:docPr id="21" name="Рисунок 21"/>
@@ -2294,7 +2295,7 @@
           <w:noProof/>
         </w:rPr>
         <w:drawing>
-          <wp:inline distT="0" distB="0" distL="0" distR="0">
+          <wp:inline distT="0" distB="0" distL="0" distR="0" wp14:anchorId="371A1403" wp14:editId="371A1404">
             <wp:extent cx="5445880" cy="1638300"/>
             <wp:effectExtent l="0" t="0" r="0" b="0"/>
             <wp:docPr id="23" name="Рисунок 23"/>
@@ -2366,7 +2367,7 @@
           <w:noProof/>
         </w:rPr>
         <w:drawing>
-          <wp:inline distT="0" distB="0" distL="0" distR="0">
+          <wp:inline distT="0" distB="0" distL="0" distR="0" wp14:anchorId="371A1405" wp14:editId="371A1406">
             <wp:extent cx="5165725" cy="2018201"/>
             <wp:effectExtent l="0" t="0" r="0" b="0"/>
             <wp:docPr id="24" name="Рисунок 24"/>
@@ -2486,7 +2487,7 @@
           <w:noProof/>
         </w:rPr>
         <w:drawing>
-          <wp:inline distT="0" distB="0" distL="0" distR="0">
+          <wp:inline distT="0" distB="0" distL="0" distR="0" wp14:anchorId="371A1407" wp14:editId="371A1408">
             <wp:extent cx="1323810" cy="2609524"/>
             <wp:effectExtent l="0" t="0" r="0" b="635"/>
             <wp:docPr id="22" name="Рисунок 22"/>
@@ -2605,7 +2606,7 @@
           <w:noProof/>
         </w:rPr>
         <w:drawing>
-          <wp:inline distT="0" distB="0" distL="0" distR="0">
+          <wp:inline distT="0" distB="0" distL="0" distR="0" wp14:anchorId="371A1409" wp14:editId="371A140A">
             <wp:extent cx="5771963" cy="321262"/>
             <wp:effectExtent l="0" t="0" r="0" b="0"/>
             <wp:docPr id="26" name="Рисунок 26"/>
@@ -2686,7 +2687,7 @@
           <w:noProof/>
         </w:rPr>
         <w:drawing>
-          <wp:inline distT="0" distB="0" distL="0" distR="0">
+          <wp:inline distT="0" distB="0" distL="0" distR="0" wp14:anchorId="371A140B" wp14:editId="371A140C">
             <wp:extent cx="5758317" cy="2431415"/>
             <wp:effectExtent l="0" t="0" r="0" b="0"/>
             <wp:docPr id="27" name="Рисунок 27"/>
@@ -2759,7 +2760,7 @@
           <w:noProof/>
         </w:rPr>
         <w:drawing>
-          <wp:inline distT="0" distB="0" distL="0" distR="0">
+          <wp:inline distT="0" distB="0" distL="0" distR="0" wp14:anchorId="371A140D" wp14:editId="371A140E">
             <wp:extent cx="4968823" cy="2133600"/>
             <wp:effectExtent l="0" t="0" r="0" b="0"/>
             <wp:docPr id="29" name="Рисунок 29"/>
@@ -2841,7 +2842,7 @@
           <w:noProof/>
         </w:rPr>
         <w:drawing>
-          <wp:inline distT="0" distB="0" distL="0" distR="0">
+          <wp:inline distT="0" distB="0" distL="0" distR="0" wp14:anchorId="371A140F" wp14:editId="371A1410">
             <wp:extent cx="5377516" cy="334086"/>
             <wp:effectExtent l="0" t="0" r="0" b="0"/>
             <wp:docPr id="30" name="Рисунок 30"/>
@@ -2960,7 +2961,7 @@
           <w:noProof/>
         </w:rPr>
         <w:drawing>
-          <wp:inline distT="0" distB="0" distL="0" distR="0">
+          <wp:inline distT="0" distB="0" distL="0" distR="0" wp14:anchorId="371A1411" wp14:editId="371A1412">
             <wp:extent cx="5332693" cy="707019"/>
             <wp:effectExtent l="0" t="0" r="0" b="0"/>
             <wp:docPr id="32" name="Рисунок 32"/>
@@ -3041,7 +3042,7 @@
           <w:noProof/>
         </w:rPr>
         <w:drawing>
-          <wp:inline distT="0" distB="0" distL="0" distR="0">
+          <wp:inline distT="0" distB="0" distL="0" distR="0" wp14:anchorId="371A1413" wp14:editId="371A1414">
             <wp:extent cx="5278760" cy="311398"/>
             <wp:effectExtent l="0" t="0" r="0" b="0"/>
             <wp:docPr id="34" name="Рисунок 34"/>
@@ -3152,7 +3153,7 @@
           <w:noProof/>
         </w:rPr>
         <w:drawing>
-          <wp:inline distT="0" distB="0" distL="0" distR="0">
+          <wp:inline distT="0" distB="0" distL="0" distR="0" wp14:anchorId="371A1415" wp14:editId="371A1416">
             <wp:extent cx="5519002" cy="2348753"/>
             <wp:effectExtent l="0" t="0" r="0" b="0"/>
             <wp:docPr id="35" name="Рисунок 35"/>
@@ -3233,7 +3234,7 @@
           <w:noProof/>
         </w:rPr>
         <w:drawing>
-          <wp:inline distT="0" distB="0" distL="0" distR="0">
+          <wp:inline distT="0" distB="0" distL="0" distR="0" wp14:anchorId="371A1417" wp14:editId="371A1418">
             <wp:extent cx="5748144" cy="2653553"/>
             <wp:effectExtent l="0" t="0" r="0" b="0"/>
             <wp:docPr id="36" name="Рисунок 36"/>
@@ -3332,7 +3333,7 @@
           <w:noProof/>
         </w:rPr>
         <w:drawing>
-          <wp:inline distT="0" distB="0" distL="0" distR="0">
+          <wp:inline distT="0" distB="0" distL="0" distR="0" wp14:anchorId="371A1419" wp14:editId="371A141A">
             <wp:extent cx="6480175" cy="2985135"/>
             <wp:effectExtent l="0" t="0" r="0" b="0"/>
             <wp:docPr id="37" name="Рисунок 37"/>
@@ -3413,7 +3414,7 @@
           <w:noProof/>
         </w:rPr>
         <w:drawing>
-          <wp:inline distT="0" distB="0" distL="0" distR="0">
+          <wp:inline distT="0" distB="0" distL="0" distR="0" wp14:anchorId="371A141B" wp14:editId="371A141C">
             <wp:extent cx="6333333" cy="3257143"/>
             <wp:effectExtent l="0" t="0" r="0" b="635"/>
             <wp:docPr id="38" name="Рисунок 38"/>
@@ -3522,8 +3523,6 @@
         </w:rPr>
         <w:t>Удалили строку и вставили в середину таблицы.</w:t>
       </w:r>
-      <w:bookmarkStart w:id="0" w:name="_GoBack"/>
-      <w:bookmarkEnd w:id="0"/>
     </w:p>
     <w:p>
       <w:pPr>
@@ -3541,7 +3540,7 @@
         </w:rPr>
         <w:lastRenderedPageBreak/>
         <w:drawing>
-          <wp:inline distT="0" distB="0" distL="0" distR="0">
+          <wp:inline distT="0" distB="0" distL="0" distR="0" wp14:anchorId="371A141D" wp14:editId="371A141E">
             <wp:extent cx="5325035" cy="2350738"/>
             <wp:effectExtent l="0" t="0" r="0" b="0"/>
             <wp:docPr id="39" name="Рисунок 39"/>
@@ -3657,7 +3656,7 @@
           <w:szCs w:val="28"/>
         </w:rPr>
         <w:drawing>
-          <wp:inline distT="0" distB="0" distL="0" distR="0">
+          <wp:inline distT="0" distB="0" distL="0" distR="0" wp14:anchorId="371A141F" wp14:editId="371A1420">
             <wp:extent cx="4619051" cy="2879055"/>
             <wp:effectExtent l="19050" t="0" r="0" b="0"/>
             <wp:docPr id="12" name="Рисунок 1"/>
@@ -3726,7 +3725,7 @@
           <w:szCs w:val="28"/>
         </w:rPr>
         <w:drawing>
-          <wp:inline distT="0" distB="0" distL="0" distR="0">
+          <wp:inline distT="0" distB="0" distL="0" distR="0" wp14:anchorId="371A1421" wp14:editId="371A1422">
             <wp:extent cx="4697807" cy="2533879"/>
             <wp:effectExtent l="19050" t="0" r="7543" b="0"/>
             <wp:docPr id="25" name="Рисунок 4"/>
@@ -3829,7 +3828,7 @@
           <w:szCs w:val="28"/>
         </w:rPr>
         <w:drawing>
-          <wp:inline distT="0" distB="0" distL="0" distR="0">
+          <wp:inline distT="0" distB="0" distL="0" distR="0" wp14:anchorId="371A1423" wp14:editId="371A1424">
             <wp:extent cx="5922025" cy="2307103"/>
             <wp:effectExtent l="19050" t="0" r="2525" b="0"/>
             <wp:docPr id="28" name="Рисунок 7"/>
@@ -3920,7 +3919,7 @@
           <w:szCs w:val="28"/>
         </w:rPr>
         <w:drawing>
-          <wp:inline distT="0" distB="0" distL="0" distR="0">
+          <wp:inline distT="0" distB="0" distL="0" distR="0" wp14:anchorId="371A1425" wp14:editId="371A1426">
             <wp:extent cx="5805805" cy="1652270"/>
             <wp:effectExtent l="19050" t="0" r="4445" b="0"/>
             <wp:docPr id="41" name="Рисунок 22"/>
@@ -4011,7 +4010,7 @@
           <w:szCs w:val="28"/>
         </w:rPr>
         <w:drawing>
-          <wp:inline distT="0" distB="0" distL="0" distR="0">
+          <wp:inline distT="0" distB="0" distL="0" distR="0" wp14:anchorId="371A1427" wp14:editId="371A1428">
             <wp:extent cx="3726684" cy="2918304"/>
             <wp:effectExtent l="19050" t="0" r="7116" b="0"/>
             <wp:docPr id="31" name="Рисунок 10"/>
@@ -4104,7 +4103,7 @@
           <w:szCs w:val="28"/>
         </w:rPr>
         <w:drawing>
-          <wp:inline distT="0" distB="0" distL="0" distR="0">
+          <wp:inline distT="0" distB="0" distL="0" distR="0" wp14:anchorId="371A1429" wp14:editId="371A142A">
             <wp:extent cx="5544468" cy="2078212"/>
             <wp:effectExtent l="19050" t="0" r="0" b="0"/>
             <wp:docPr id="42" name="Рисунок 25"/>
@@ -4196,7 +4195,7 @@
           <w:szCs w:val="28"/>
         </w:rPr>
         <w:drawing>
-          <wp:inline distT="0" distB="0" distL="0" distR="0">
+          <wp:inline distT="0" distB="0" distL="0" distR="0" wp14:anchorId="371A142B" wp14:editId="371A142C">
             <wp:extent cx="4806337" cy="3693007"/>
             <wp:effectExtent l="19050" t="0" r="0" b="0"/>
             <wp:docPr id="43" name="Рисунок 28"/>
@@ -4288,7 +4287,7 @@
           <w:szCs w:val="28"/>
         </w:rPr>
         <w:drawing>
-          <wp:inline distT="0" distB="0" distL="0" distR="0">
+          <wp:inline distT="0" distB="0" distL="0" distR="0" wp14:anchorId="371A142D" wp14:editId="371A142E">
             <wp:extent cx="5059725" cy="2229819"/>
             <wp:effectExtent l="19050" t="0" r="7575" b="0"/>
             <wp:docPr id="44" name="Рисунок 31"/>
@@ -4379,7 +4378,7 @@
           <w:szCs w:val="28"/>
         </w:rPr>
         <w:drawing>
-          <wp:inline distT="0" distB="0" distL="0" distR="0">
+          <wp:inline distT="0" distB="0" distL="0" distR="0" wp14:anchorId="371A142F" wp14:editId="371A1430">
             <wp:extent cx="4024140" cy="3018005"/>
             <wp:effectExtent l="19050" t="0" r="0" b="0"/>
             <wp:docPr id="45" name="Рисунок 34"/>
@@ -4470,7 +4469,7 @@
           <w:szCs w:val="28"/>
         </w:rPr>
         <w:drawing>
-          <wp:inline distT="0" distB="0" distL="0" distR="0">
+          <wp:inline distT="0" distB="0" distL="0" distR="0" wp14:anchorId="371A1431" wp14:editId="371A1432">
             <wp:extent cx="5643619" cy="2182365"/>
             <wp:effectExtent l="19050" t="0" r="0" b="0"/>
             <wp:docPr id="46" name="Рисунок 37"/>
@@ -4562,7 +4561,7 @@
           <w:szCs w:val="28"/>
         </w:rPr>
         <w:drawing>
-          <wp:inline distT="0" distB="0" distL="0" distR="0">
+          <wp:inline distT="0" distB="0" distL="0" distR="0" wp14:anchorId="371A1433" wp14:editId="371A1434">
             <wp:extent cx="4082079" cy="4054208"/>
             <wp:effectExtent l="19050" t="0" r="0" b="0"/>
             <wp:docPr id="47" name="Рисунок 40"/>
@@ -4653,7 +4652,7 @@
           <w:szCs w:val="28"/>
         </w:rPr>
         <w:drawing>
-          <wp:inline distT="0" distB="0" distL="0" distR="0">
+          <wp:inline distT="0" distB="0" distL="0" distR="0" wp14:anchorId="371A1435" wp14:editId="371A1436">
             <wp:extent cx="4652101" cy="404425"/>
             <wp:effectExtent l="19050" t="0" r="0" b="0"/>
             <wp:docPr id="48" name="Рисунок 43"/>
@@ -4744,7 +4743,7 @@
           <w:szCs w:val="28"/>
         </w:rPr>
         <w:drawing>
-          <wp:inline distT="0" distB="0" distL="0" distR="0">
+          <wp:inline distT="0" distB="0" distL="0" distR="0" wp14:anchorId="371A1437" wp14:editId="371A1438">
             <wp:extent cx="3060250" cy="2710149"/>
             <wp:effectExtent l="19050" t="0" r="6800" b="0"/>
             <wp:docPr id="49" name="Рисунок 46"/>
@@ -4836,7 +4835,7 @@
           <w:szCs w:val="28"/>
         </w:rPr>
         <w:drawing>
-          <wp:inline distT="0" distB="0" distL="0" distR="0">
+          <wp:inline distT="0" distB="0" distL="0" distR="0" wp14:anchorId="371A1439" wp14:editId="371A143A">
             <wp:extent cx="3059322" cy="3304069"/>
             <wp:effectExtent l="19050" t="0" r="7728" b="0"/>
             <wp:docPr id="50" name="Рисунок 49"/>
@@ -4927,7 +4926,7 @@
           <w:szCs w:val="28"/>
         </w:rPr>
         <w:drawing>
-          <wp:inline distT="0" distB="0" distL="0" distR="0">
+          <wp:inline distT="0" distB="0" distL="0" distR="0" wp14:anchorId="371A143B" wp14:editId="371A143C">
             <wp:extent cx="4200410" cy="1877714"/>
             <wp:effectExtent l="19050" t="0" r="0" b="0"/>
             <wp:docPr id="52" name="Рисунок 52"/>
@@ -5044,7 +5043,7 @@
           <w:szCs w:val="28"/>
         </w:rPr>
         <w:drawing>
-          <wp:inline distT="0" distB="0" distL="0" distR="0">
+          <wp:inline distT="0" distB="0" distL="0" distR="0" wp14:anchorId="371A143D" wp14:editId="371A143E">
             <wp:extent cx="5324130" cy="2009142"/>
             <wp:effectExtent l="19050" t="0" r="0" b="0"/>
             <wp:docPr id="55" name="Рисунок 55"/>
@@ -5154,7 +5153,7 @@
           <w:szCs w:val="28"/>
         </w:rPr>
         <w:drawing>
-          <wp:inline distT="0" distB="0" distL="0" distR="0">
+          <wp:inline distT="0" distB="0" distL="0" distR="0" wp14:anchorId="371A143F" wp14:editId="371A1440">
             <wp:extent cx="1546741" cy="2247441"/>
             <wp:effectExtent l="19050" t="0" r="0" b="0"/>
             <wp:docPr id="58" name="Рисунок 58"/>
@@ -5199,19 +5198,514 @@
           </wp:inline>
         </w:drawing>
       </w:r>
-    </w:p>
-    <w:p>
-      <w:pPr>
-        <w:rPr>
-          <w:rFonts w:ascii="Times New Roman" w:hAnsi="Times New Roman" w:cs="Times New Roman"/>
-          <w:sz w:val="28"/>
-          <w:szCs w:val="28"/>
-        </w:rPr>
-      </w:pPr>
-      <w:r>
+      <w:r>
+        <w:rPr>
+          <w:rFonts w:ascii="Times New Roman" w:hAnsi="Times New Roman" w:cs="Times New Roman"/>
+          <w:sz w:val="28"/>
+          <w:szCs w:val="28"/>
+        </w:rPr>
+        <w:br/>
+      </w:r>
+    </w:p>
+    <w:p>
+      <w:pPr>
         <w:rPr>
           <w:rFonts w:ascii="Times New Roman" w:hAnsi="Times New Roman" w:cs="Times New Roman"/>
           <w:b/>
+          <w:bCs/>
+          <w:sz w:val="28"/>
+          <w:szCs w:val="28"/>
+        </w:rPr>
+      </w:pPr>
+      <w:r>
+        <w:rPr>
+          <w:rFonts w:ascii="Times New Roman" w:hAnsi="Times New Roman" w:cs="Times New Roman"/>
+          <w:b/>
+          <w:bCs/>
+          <w:sz w:val="28"/>
+          <w:szCs w:val="28"/>
+        </w:rPr>
+        <w:t>Ввод и обработка данных в формате дата-время</w:t>
+      </w:r>
+    </w:p>
+    <w:p>
+      <w:pPr>
+        <w:pStyle w:val="a7"/>
+        <w:numPr>
+          <w:ilvl w:val="0"/>
+          <w:numId w:val="17"/>
+        </w:numPr>
+        <w:rPr>
+          <w:rFonts w:ascii="Times New Roman" w:hAnsi="Times New Roman" w:cs="Times New Roman"/>
+          <w:sz w:val="28"/>
+          <w:szCs w:val="28"/>
+        </w:rPr>
+      </w:pPr>
+      <w:r>
+        <w:rPr>
+          <w:rFonts w:ascii="Times New Roman" w:hAnsi="Times New Roman" w:cs="Times New Roman"/>
+          <w:sz w:val="28"/>
+          <w:szCs w:val="28"/>
+        </w:rPr>
+        <w:t xml:space="preserve">Сделали таблицу и заполнили столбец «Возраст», используя формулу </w:t>
+      </w:r>
+      <w:r>
+        <w:rPr>
+          <w:rFonts w:ascii="Times New Roman" w:hAnsi="Times New Roman" w:cs="Times New Roman"/>
+          <w:sz w:val="28"/>
+          <w:szCs w:val="28"/>
+        </w:rPr>
+        <w:br/>
+      </w:r>
+      <w:r>
+        <w:rPr>
+          <w:rFonts w:ascii="Times New Roman" w:hAnsi="Times New Roman" w:cs="Times New Roman"/>
+          <w:sz w:val="28"/>
+          <w:szCs w:val="28"/>
+        </w:rPr>
+        <w:drawing>
+          <wp:inline distT="0" distB="0" distL="0" distR="0" wp14:anchorId="4791F121" wp14:editId="0801CD3A">
+            <wp:extent cx="4089273" cy="2247949"/>
+            <wp:effectExtent l="0" t="0" r="0" b="0"/>
+            <wp:docPr id="33" name="Рисунок 33"/>
+            <wp:cNvGraphicFramePr>
+              <a:graphicFrameLocks xmlns:a="http://schemas.openxmlformats.org/drawingml/2006/main" noChangeAspect="1"/>
+            </wp:cNvGraphicFramePr>
+            <a:graphic xmlns:a="http://schemas.openxmlformats.org/drawingml/2006/main">
+              <a:graphicData uri="http://schemas.openxmlformats.org/drawingml/2006/picture">
+                <pic:pic xmlns:pic="http://schemas.openxmlformats.org/drawingml/2006/picture">
+                  <pic:nvPicPr>
+                    <pic:cNvPr id="1" name=""/>
+                    <pic:cNvPicPr/>
+                  </pic:nvPicPr>
+                  <pic:blipFill>
+                    <a:blip r:embed="rId59"/>
+                    <a:stretch>
+                      <a:fillRect/>
+                    </a:stretch>
+                  </pic:blipFill>
+                  <pic:spPr>
+                    <a:xfrm>
+                      <a:off x="0" y="0"/>
+                      <a:ext cx="4094690" cy="2250927"/>
+                    </a:xfrm>
+                    <a:prstGeom prst="rect">
+                      <a:avLst/>
+                    </a:prstGeom>
+                  </pic:spPr>
+                </pic:pic>
+              </a:graphicData>
+            </a:graphic>
+          </wp:inline>
+        </w:drawing>
+      </w:r>
+    </w:p>
+    <w:p>
+      <w:pPr>
+        <w:pStyle w:val="a7"/>
+        <w:numPr>
+          <w:ilvl w:val="0"/>
+          <w:numId w:val="17"/>
+        </w:numPr>
+        <w:rPr>
+          <w:rFonts w:ascii="Times New Roman" w:hAnsi="Times New Roman" w:cs="Times New Roman"/>
+          <w:sz w:val="28"/>
+          <w:szCs w:val="28"/>
+        </w:rPr>
+      </w:pPr>
+      <w:r>
+        <w:rPr>
+          <w:rFonts w:ascii="Times New Roman" w:hAnsi="Times New Roman" w:cs="Times New Roman"/>
+          <w:sz w:val="28"/>
+          <w:szCs w:val="28"/>
+        </w:rPr>
+        <w:t>Заполнили столбец «Юбилей», используя формулу</w:t>
+      </w:r>
+      <w:r>
+        <w:rPr>
+          <w:rFonts w:ascii="Times New Roman" w:hAnsi="Times New Roman" w:cs="Times New Roman"/>
+          <w:sz w:val="28"/>
+          <w:szCs w:val="28"/>
+        </w:rPr>
+        <w:br/>
+      </w:r>
+      <w:r>
+        <w:rPr>
+          <w:rFonts w:ascii="Times New Roman" w:hAnsi="Times New Roman" w:cs="Times New Roman"/>
+          <w:sz w:val="28"/>
+          <w:szCs w:val="28"/>
+        </w:rPr>
+        <w:drawing>
+          <wp:inline distT="0" distB="0" distL="0" distR="0" wp14:anchorId="32ECE6E7" wp14:editId="4FDFB3A3">
+            <wp:extent cx="3917976" cy="2559744"/>
+            <wp:effectExtent l="0" t="0" r="0" b="0"/>
+            <wp:docPr id="40" name="Рисунок 40"/>
+            <wp:cNvGraphicFramePr>
+              <a:graphicFrameLocks xmlns:a="http://schemas.openxmlformats.org/drawingml/2006/main" noChangeAspect="1"/>
+            </wp:cNvGraphicFramePr>
+            <a:graphic xmlns:a="http://schemas.openxmlformats.org/drawingml/2006/main">
+              <a:graphicData uri="http://schemas.openxmlformats.org/drawingml/2006/picture">
+                <pic:pic xmlns:pic="http://schemas.openxmlformats.org/drawingml/2006/picture">
+                  <pic:nvPicPr>
+                    <pic:cNvPr id="1" name=""/>
+                    <pic:cNvPicPr/>
+                  </pic:nvPicPr>
+                  <pic:blipFill>
+                    <a:blip r:embed="rId60"/>
+                    <a:stretch>
+                      <a:fillRect/>
+                    </a:stretch>
+                  </pic:blipFill>
+                  <pic:spPr>
+                    <a:xfrm>
+                      <a:off x="0" y="0"/>
+                      <a:ext cx="3924895" cy="2564264"/>
+                    </a:xfrm>
+                    <a:prstGeom prst="rect">
+                      <a:avLst/>
+                    </a:prstGeom>
+                  </pic:spPr>
+                </pic:pic>
+              </a:graphicData>
+            </a:graphic>
+          </wp:inline>
+        </w:drawing>
+      </w:r>
+      <w:r>
+        <w:rPr>
+          <w:rFonts w:ascii="Times New Roman" w:hAnsi="Times New Roman" w:cs="Times New Roman"/>
+          <w:sz w:val="28"/>
+          <w:szCs w:val="28"/>
+        </w:rPr>
+        <w:br/>
+      </w:r>
+    </w:p>
+    <w:p>
+      <w:pPr>
+        <w:pStyle w:val="a7"/>
+        <w:numPr>
+          <w:ilvl w:val="0"/>
+          <w:numId w:val="17"/>
+        </w:numPr>
+        <w:rPr>
+          <w:rFonts w:ascii="Times New Roman" w:hAnsi="Times New Roman" w:cs="Times New Roman"/>
+          <w:sz w:val="28"/>
+          <w:szCs w:val="28"/>
+        </w:rPr>
+      </w:pPr>
+      <w:r>
+        <w:rPr>
+          <w:rFonts w:ascii="Times New Roman" w:hAnsi="Times New Roman" w:cs="Times New Roman"/>
+          <w:sz w:val="28"/>
+          <w:szCs w:val="28"/>
+        </w:rPr>
+        <w:lastRenderedPageBreak/>
+        <w:t xml:space="preserve">Применили условное форматирование ячеек и изменили их стиль </w:t>
+      </w:r>
+      <w:r>
+        <w:rPr>
+          <w:rFonts w:ascii="Times New Roman" w:hAnsi="Times New Roman" w:cs="Times New Roman"/>
+          <w:sz w:val="28"/>
+          <w:szCs w:val="28"/>
+        </w:rPr>
+        <w:br/>
+      </w:r>
+      <w:r>
+        <w:rPr>
+          <w:rFonts w:ascii="Times New Roman" w:hAnsi="Times New Roman" w:cs="Times New Roman"/>
+          <w:sz w:val="28"/>
+          <w:szCs w:val="28"/>
+        </w:rPr>
+        <w:drawing>
+          <wp:inline distT="0" distB="0" distL="0" distR="0" wp14:anchorId="70B08869" wp14:editId="71F04746">
+            <wp:extent cx="3975660" cy="2102955"/>
+            <wp:effectExtent l="0" t="0" r="0" b="0"/>
+            <wp:docPr id="51" name="Рисунок 51"/>
+            <wp:cNvGraphicFramePr>
+              <a:graphicFrameLocks xmlns:a="http://schemas.openxmlformats.org/drawingml/2006/main" noChangeAspect="1"/>
+            </wp:cNvGraphicFramePr>
+            <a:graphic xmlns:a="http://schemas.openxmlformats.org/drawingml/2006/main">
+              <a:graphicData uri="http://schemas.openxmlformats.org/drawingml/2006/picture">
+                <pic:pic xmlns:pic="http://schemas.openxmlformats.org/drawingml/2006/picture">
+                  <pic:nvPicPr>
+                    <pic:cNvPr id="1" name=""/>
+                    <pic:cNvPicPr/>
+                  </pic:nvPicPr>
+                  <pic:blipFill>
+                    <a:blip r:embed="rId61"/>
+                    <a:stretch>
+                      <a:fillRect/>
+                    </a:stretch>
+                  </pic:blipFill>
+                  <pic:spPr>
+                    <a:xfrm>
+                      <a:off x="0" y="0"/>
+                      <a:ext cx="3982216" cy="2106423"/>
+                    </a:xfrm>
+                    <a:prstGeom prst="rect">
+                      <a:avLst/>
+                    </a:prstGeom>
+                  </pic:spPr>
+                </pic:pic>
+              </a:graphicData>
+            </a:graphic>
+          </wp:inline>
+        </w:drawing>
+      </w:r>
+      <w:r>
+        <w:rPr>
+          <w:rFonts w:ascii="Times New Roman" w:hAnsi="Times New Roman" w:cs="Times New Roman"/>
+          <w:sz w:val="28"/>
+          <w:szCs w:val="28"/>
+        </w:rPr>
+        <w:br/>
+      </w:r>
+    </w:p>
+    <w:p>
+      <w:pPr>
+        <w:pStyle w:val="a7"/>
+        <w:numPr>
+          <w:ilvl w:val="0"/>
+          <w:numId w:val="17"/>
+        </w:numPr>
+        <w:rPr>
+          <w:rFonts w:ascii="Times New Roman" w:hAnsi="Times New Roman" w:cs="Times New Roman"/>
+          <w:sz w:val="28"/>
+          <w:szCs w:val="28"/>
+        </w:rPr>
+      </w:pPr>
+      <w:r>
+        <w:rPr>
+          <w:rFonts w:ascii="Times New Roman" w:hAnsi="Times New Roman" w:cs="Times New Roman"/>
+          <w:sz w:val="28"/>
+          <w:szCs w:val="28"/>
+        </w:rPr>
+        <w:t>Заполнили столбец «Премия», используя формулу</w:t>
+      </w:r>
+      <w:r>
+        <w:rPr>
+          <w:rFonts w:ascii="Times New Roman" w:hAnsi="Times New Roman" w:cs="Times New Roman"/>
+          <w:sz w:val="28"/>
+          <w:szCs w:val="28"/>
+        </w:rPr>
+        <w:br/>
+      </w:r>
+      <w:r>
+        <w:rPr>
+          <w:rFonts w:ascii="Times New Roman" w:hAnsi="Times New Roman" w:cs="Times New Roman"/>
+          <w:sz w:val="28"/>
+          <w:szCs w:val="28"/>
+        </w:rPr>
+        <w:drawing>
+          <wp:inline distT="0" distB="0" distL="0" distR="0" wp14:anchorId="5FBA56FE" wp14:editId="3CF5CB8F">
+            <wp:extent cx="4057117" cy="2555605"/>
+            <wp:effectExtent l="0" t="0" r="0" b="0"/>
+            <wp:docPr id="53" name="Рисунок 53"/>
+            <wp:cNvGraphicFramePr>
+              <a:graphicFrameLocks xmlns:a="http://schemas.openxmlformats.org/drawingml/2006/main" noChangeAspect="1"/>
+            </wp:cNvGraphicFramePr>
+            <a:graphic xmlns:a="http://schemas.openxmlformats.org/drawingml/2006/main">
+              <a:graphicData uri="http://schemas.openxmlformats.org/drawingml/2006/picture">
+                <pic:pic xmlns:pic="http://schemas.openxmlformats.org/drawingml/2006/picture">
+                  <pic:nvPicPr>
+                    <pic:cNvPr id="1" name=""/>
+                    <pic:cNvPicPr/>
+                  </pic:nvPicPr>
+                  <pic:blipFill>
+                    <a:blip r:embed="rId62"/>
+                    <a:stretch>
+                      <a:fillRect/>
+                    </a:stretch>
+                  </pic:blipFill>
+                  <pic:spPr>
+                    <a:xfrm>
+                      <a:off x="0" y="0"/>
+                      <a:ext cx="4062255" cy="2558841"/>
+                    </a:xfrm>
+                    <a:prstGeom prst="rect">
+                      <a:avLst/>
+                    </a:prstGeom>
+                  </pic:spPr>
+                </pic:pic>
+              </a:graphicData>
+            </a:graphic>
+          </wp:inline>
+        </w:drawing>
+      </w:r>
+      <w:r>
+        <w:rPr>
+          <w:rFonts w:ascii="Times New Roman" w:hAnsi="Times New Roman" w:cs="Times New Roman"/>
+          <w:sz w:val="28"/>
+          <w:szCs w:val="28"/>
+        </w:rPr>
+        <w:br/>
+      </w:r>
+    </w:p>
+    <w:p>
+      <w:pPr>
+        <w:pStyle w:val="a7"/>
+        <w:numPr>
+          <w:ilvl w:val="0"/>
+          <w:numId w:val="17"/>
+        </w:numPr>
+        <w:rPr>
+          <w:rFonts w:ascii="Times New Roman" w:hAnsi="Times New Roman" w:cs="Times New Roman"/>
+          <w:sz w:val="28"/>
+          <w:szCs w:val="28"/>
+        </w:rPr>
+      </w:pPr>
+      <w:r>
+        <w:rPr>
+          <w:rFonts w:ascii="Times New Roman" w:hAnsi="Times New Roman" w:cs="Times New Roman"/>
+          <w:sz w:val="28"/>
+          <w:szCs w:val="28"/>
+        </w:rPr>
+        <w:t xml:space="preserve">Применили финансовое долларовое форматирование </w:t>
+      </w:r>
+      <w:r>
+        <w:rPr>
+          <w:rFonts w:ascii="Times New Roman" w:hAnsi="Times New Roman" w:cs="Times New Roman"/>
+          <w:sz w:val="28"/>
+          <w:szCs w:val="28"/>
+        </w:rPr>
+        <w:br/>
+      </w:r>
+      <w:r>
+        <w:rPr>
+          <w:rFonts w:ascii="Times New Roman" w:hAnsi="Times New Roman" w:cs="Times New Roman"/>
+          <w:sz w:val="28"/>
+          <w:szCs w:val="28"/>
+        </w:rPr>
+        <w:drawing>
+          <wp:inline distT="0" distB="0" distL="0" distR="0" wp14:anchorId="1B36F26C" wp14:editId="52BE5B5A">
+            <wp:extent cx="3999814" cy="2188723"/>
+            <wp:effectExtent l="0" t="0" r="0" b="0"/>
+            <wp:docPr id="54" name="Рисунок 54"/>
+            <wp:cNvGraphicFramePr>
+              <a:graphicFrameLocks xmlns:a="http://schemas.openxmlformats.org/drawingml/2006/main" noChangeAspect="1"/>
+            </wp:cNvGraphicFramePr>
+            <a:graphic xmlns:a="http://schemas.openxmlformats.org/drawingml/2006/main">
+              <a:graphicData uri="http://schemas.openxmlformats.org/drawingml/2006/picture">
+                <pic:pic xmlns:pic="http://schemas.openxmlformats.org/drawingml/2006/picture">
+                  <pic:nvPicPr>
+                    <pic:cNvPr id="1" name=""/>
+                    <pic:cNvPicPr/>
+                  </pic:nvPicPr>
+                  <pic:blipFill>
+                    <a:blip r:embed="rId63"/>
+                    <a:stretch>
+                      <a:fillRect/>
+                    </a:stretch>
+                  </pic:blipFill>
+                  <pic:spPr>
+                    <a:xfrm>
+                      <a:off x="0" y="0"/>
+                      <a:ext cx="4013095" cy="2195991"/>
+                    </a:xfrm>
+                    <a:prstGeom prst="rect">
+                      <a:avLst/>
+                    </a:prstGeom>
+                  </pic:spPr>
+                </pic:pic>
+              </a:graphicData>
+            </a:graphic>
+          </wp:inline>
+        </w:drawing>
+      </w:r>
+      <w:r>
+        <w:rPr>
+          <w:rFonts w:ascii="Times New Roman" w:hAnsi="Times New Roman" w:cs="Times New Roman"/>
+          <w:sz w:val="28"/>
+          <w:szCs w:val="28"/>
+        </w:rPr>
+        <w:br/>
+      </w:r>
+    </w:p>
+    <w:p>
+      <w:pPr>
+        <w:pStyle w:val="a7"/>
+        <w:numPr>
+          <w:ilvl w:val="0"/>
+          <w:numId w:val="17"/>
+        </w:numPr>
+        <w:rPr>
+          <w:rFonts w:ascii="Times New Roman" w:hAnsi="Times New Roman" w:cs="Times New Roman"/>
+          <w:sz w:val="28"/>
+          <w:szCs w:val="28"/>
+        </w:rPr>
+      </w:pPr>
+      <w:r>
+        <w:rPr>
+          <w:rFonts w:ascii="Times New Roman" w:hAnsi="Times New Roman" w:cs="Times New Roman"/>
+          <w:sz w:val="28"/>
+          <w:szCs w:val="28"/>
+        </w:rPr>
+        <w:lastRenderedPageBreak/>
+        <w:t>С помощью формул вычислили сколько юбиляров и людей, младше 30 лет</w:t>
+      </w:r>
+      <w:r>
+        <w:rPr>
+          <w:rFonts w:ascii="Times New Roman" w:hAnsi="Times New Roman" w:cs="Times New Roman"/>
+          <w:sz w:val="28"/>
+          <w:szCs w:val="28"/>
+        </w:rPr>
+        <w:br/>
+      </w:r>
+      <w:r>
+        <w:rPr>
+          <w:rFonts w:ascii="Times New Roman" w:hAnsi="Times New Roman" w:cs="Times New Roman"/>
+          <w:sz w:val="28"/>
+          <w:szCs w:val="28"/>
+        </w:rPr>
+        <w:drawing>
+          <wp:inline distT="0" distB="0" distL="0" distR="0" wp14:anchorId="3C001436" wp14:editId="2DDF6D15">
+            <wp:extent cx="3935797" cy="2275027"/>
+            <wp:effectExtent l="0" t="0" r="0" b="0"/>
+            <wp:docPr id="56" name="Рисунок 56"/>
+            <wp:cNvGraphicFramePr>
+              <a:graphicFrameLocks xmlns:a="http://schemas.openxmlformats.org/drawingml/2006/main" noChangeAspect="1"/>
+            </wp:cNvGraphicFramePr>
+            <a:graphic xmlns:a="http://schemas.openxmlformats.org/drawingml/2006/main">
+              <a:graphicData uri="http://schemas.openxmlformats.org/drawingml/2006/picture">
+                <pic:pic xmlns:pic="http://schemas.openxmlformats.org/drawingml/2006/picture">
+                  <pic:nvPicPr>
+                    <pic:cNvPr id="1" name=""/>
+                    <pic:cNvPicPr/>
+                  </pic:nvPicPr>
+                  <pic:blipFill>
+                    <a:blip r:embed="rId64"/>
+                    <a:stretch>
+                      <a:fillRect/>
+                    </a:stretch>
+                  </pic:blipFill>
+                  <pic:spPr>
+                    <a:xfrm>
+                      <a:off x="0" y="0"/>
+                      <a:ext cx="3940377" cy="2277675"/>
+                    </a:xfrm>
+                    <a:prstGeom prst="rect">
+                      <a:avLst/>
+                    </a:prstGeom>
+                  </pic:spPr>
+                </pic:pic>
+              </a:graphicData>
+            </a:graphic>
+          </wp:inline>
+        </w:drawing>
+      </w:r>
+    </w:p>
+    <w:p>
+      <w:pPr>
+        <w:rPr>
+          <w:rFonts w:ascii="Times New Roman" w:hAnsi="Times New Roman" w:cs="Times New Roman"/>
+          <w:sz w:val="28"/>
+          <w:szCs w:val="28"/>
+        </w:rPr>
+      </w:pPr>
+      <w:r>
+        <w:rPr>
+          <w:rFonts w:ascii="Times New Roman" w:hAnsi="Times New Roman" w:cs="Times New Roman"/>
+          <w:b/>
           <w:sz w:val="28"/>
           <w:szCs w:val="28"/>
         </w:rPr>
@@ -5312,7 +5806,23 @@
           <w:sz w:val="28"/>
           <w:szCs w:val="28"/>
         </w:rPr>
-        <w:t xml:space="preserve"> создание структур, форматирование таблиц, автоформатирование,  статистические, математические и текстовые функции. </w:t>
+        <w:t xml:space="preserve"> создание структур, форматирование таблиц, автоформатирование,  статистические, математические и текстовые функции</w:t>
+      </w:r>
+      <w:r>
+        <w:rPr>
+          <w:rFonts w:ascii="Times New Roman" w:hAnsi="Times New Roman" w:cs="Times New Roman"/>
+          <w:sz w:val="28"/>
+          <w:szCs w:val="28"/>
+        </w:rPr>
+        <w:t>, работа с функциями дата-время</w:t>
+      </w:r>
+      <w:r>
+        <w:rPr>
+          <w:rFonts w:ascii="Times New Roman" w:hAnsi="Times New Roman" w:cs="Times New Roman"/>
+          <w:sz w:val="28"/>
+          <w:szCs w:val="28"/>
+        </w:rPr>
+        <w:t xml:space="preserve">. </w:t>
       </w:r>
     </w:p>
     <w:p>
@@ -5345,8 +5855,8 @@
 </file>
 
 <file path=word/endnotes.xml><?xml version="1.0" encoding="utf-8"?>
-<w:endnotes xmlns:ve="http://schemas.openxmlformats.org/markup-compatibility/2006" xmlns:o="urn:schemas-microsoft-com:office:office" xmlns:r="http://schemas.openxmlformats.org/officeDocument/2006/relationships" xmlns:m="http://schemas.openxmlformats.org/officeDocument/2006/math" xmlns:v="urn:schemas-microsoft-com:vml" xmlns:wp="http://schemas.openxmlformats.org/drawingml/2006/wordprocessingDrawing" xmlns:w10="urn:schemas-microsoft-com:office:word" xmlns:w="http://schemas.openxmlformats.org/wordprocessingml/2006/main" xmlns:wne="http://schemas.microsoft.com/office/word/2006/wordml">
-  <w:endnote w:type="separator" w:id="0">
+<w:endnotes xmlns:wpc="http://schemas.microsoft.com/office/word/2010/wordprocessingCanvas" xmlns:cx="http://schemas.microsoft.com/office/drawing/2014/chartex" xmlns:cx1="http://schemas.microsoft.com/office/drawing/2015/9/8/chartex" xmlns:cx2="http://schemas.microsoft.com/office/drawing/2015/10/21/chartex" xmlns:cx3="http://schemas.microsoft.com/office/drawing/2016/5/9/chartex" xmlns:cx4="http://schemas.microsoft.com/office/drawing/2016/5/10/chartex" xmlns:cx5="http://schemas.microsoft.com/office/drawing/2016/5/11/chartex" xmlns:cx6="http://schemas.microsoft.com/office/drawing/2016/5/12/chartex" xmlns:cx7="http://schemas.microsoft.com/office/drawing/2016/5/13/chartex" xmlns:cx8="http://schemas.microsoft.com/office/drawing/2016/5/14/chartex" xmlns:mc="http://schemas.openxmlformats.org/markup-compatibility/2006" xmlns:aink="http://schemas.microsoft.com/office/drawing/2016/ink" xmlns:am3d="http://schemas.microsoft.com/office/drawing/2017/model3d" xmlns:o="urn:schemas-microsoft-com:office:office" xmlns:oel="http://schemas.microsoft.com/office/2019/extlst" xmlns:r="http://schemas.openxmlformats.org/officeDocument/2006/relationships" xmlns:m="http://schemas.openxmlformats.org/officeDocument/2006/math" xmlns:v="urn:schemas-microsoft-com:vml" xmlns:wp14="http://schemas.microsoft.com/office/word/2010/wordprocessingDrawing" xmlns:wp="http://schemas.openxmlformats.org/drawingml/2006/wordprocessingDrawing" xmlns:w10="urn:schemas-microsoft-com:office:word" xmlns:w="http://schemas.openxmlformats.org/wordprocessingml/2006/main" xmlns:w14="http://schemas.microsoft.com/office/word/2010/wordml" xmlns:w15="http://schemas.microsoft.com/office/word/2012/wordml" xmlns:w16cex="http://schemas.microsoft.com/office/word/2018/wordml/cex" xmlns:w16cid="http://schemas.microsoft.com/office/word/2016/wordml/cid" xmlns:w16="http://schemas.microsoft.com/office/word/2018/wordml" xmlns:w16sdtdh="http://schemas.microsoft.com/office/word/2020/wordml/sdtdatahash" xmlns:w16se="http://schemas.microsoft.com/office/word/2015/wordml/symex" xmlns:wpg="http://schemas.microsoft.com/office/word/2010/wordprocessingGroup" xmlns:wpi="http://schemas.microsoft.com/office/word/2010/wordprocessingInk" xmlns:wne="http://schemas.microsoft.com/office/word/2006/wordml" xmlns:wps="http://schemas.microsoft.com/office/word/2010/wordprocessingShape" mc:Ignorable="w14 w15 w16se w16cid w16 w16cex w16sdtdh wp14">
+  <w:endnote w:type="separator" w:id="-1">
     <w:p>
       <w:pPr>
         <w:spacing w:after="0" w:line="240" w:lineRule="auto"/>
@@ -5356,7 +5866,7 @@
       </w:r>
     </w:p>
   </w:endnote>
-  <w:endnote w:type="continuationSeparator" w:id="1">
+  <w:endnote w:type="continuationSeparator" w:id="0">
     <w:p>
       <w:pPr>
         <w:spacing w:after="0" w:line="240" w:lineRule="auto"/>
@@ -5370,8 +5880,8 @@
 </file>
 
 <file path=word/footnotes.xml><?xml version="1.0" encoding="utf-8"?>
-<w:footnotes xmlns:ve="http://schemas.openxmlformats.org/markup-compatibility/2006" xmlns:o="urn:schemas-microsoft-com:office:office" xmlns:r="http://schemas.openxmlformats.org/officeDocument/2006/relationships" xmlns:m="http://schemas.openxmlformats.org/officeDocument/2006/math" xmlns:v="urn:schemas-microsoft-com:vml" xmlns:wp="http://schemas.openxmlformats.org/drawingml/2006/wordprocessingDrawing" xmlns:w10="urn:schemas-microsoft-com:office:word" xmlns:w="http://schemas.openxmlformats.org/wordprocessingml/2006/main" xmlns:wne="http://schemas.microsoft.com/office/word/2006/wordml">
-  <w:footnote w:type="separator" w:id="0">
+<w:footnotes xmlns:wpc="http://schemas.microsoft.com/office/word/2010/wordprocessingCanvas" xmlns:cx="http://schemas.microsoft.com/office/drawing/2014/chartex" xmlns:cx1="http://schemas.microsoft.com/office/drawing/2015/9/8/chartex" xmlns:cx2="http://schemas.microsoft.com/office/drawing/2015/10/21/chartex" xmlns:cx3="http://schemas.microsoft.com/office/drawing/2016/5/9/chartex" xmlns:cx4="http://schemas.microsoft.com/office/drawing/2016/5/10/chartex" xmlns:cx5="http://schemas.microsoft.com/office/drawing/2016/5/11/chartex" xmlns:cx6="http://schemas.microsoft.com/office/drawing/2016/5/12/chartex" xmlns:cx7="http://schemas.microsoft.com/office/drawing/2016/5/13/chartex" xmlns:cx8="http://schemas.microsoft.com/office/drawing/2016/5/14/chartex" xmlns:mc="http://schemas.openxmlformats.org/markup-compatibility/2006" xmlns:aink="http://schemas.microsoft.com/office/drawing/2016/ink" xmlns:am3d="http://schemas.microsoft.com/office/drawing/2017/model3d" xmlns:o="urn:schemas-microsoft-com:office:office" xmlns:oel="http://schemas.microsoft.com/office/2019/extlst" xmlns:r="http://schemas.openxmlformats.org/officeDocument/2006/relationships" xmlns:m="http://schemas.openxmlformats.org/officeDocument/2006/math" xmlns:v="urn:schemas-microsoft-com:vml" xmlns:wp14="http://schemas.microsoft.com/office/word/2010/wordprocessingDrawing" xmlns:wp="http://schemas.openxmlformats.org/drawingml/2006/wordprocessingDrawing" xmlns:w10="urn:schemas-microsoft-com:office:word" xmlns:w="http://schemas.openxmlformats.org/wordprocessingml/2006/main" xmlns:w14="http://schemas.microsoft.com/office/word/2010/wordml" xmlns:w15="http://schemas.microsoft.com/office/word/2012/wordml" xmlns:w16cex="http://schemas.microsoft.com/office/word/2018/wordml/cex" xmlns:w16cid="http://schemas.microsoft.com/office/word/2016/wordml/cid" xmlns:w16="http://schemas.microsoft.com/office/word/2018/wordml" xmlns:w16sdtdh="http://schemas.microsoft.com/office/word/2020/wordml/sdtdatahash" xmlns:w16se="http://schemas.microsoft.com/office/word/2015/wordml/symex" xmlns:wpg="http://schemas.microsoft.com/office/word/2010/wordprocessingGroup" xmlns:wpi="http://schemas.microsoft.com/office/word/2010/wordprocessingInk" xmlns:wne="http://schemas.microsoft.com/office/word/2006/wordml" xmlns:wps="http://schemas.microsoft.com/office/word/2010/wordprocessingShape" mc:Ignorable="w14 w15 w16se w16cid w16 w16cex w16sdtdh wp14">
+  <w:footnote w:type="separator" w:id="-1">
     <w:p>
       <w:pPr>
         <w:spacing w:after="0" w:line="240" w:lineRule="auto"/>
@@ -5381,7 +5891,7 @@
       </w:r>
     </w:p>
   </w:footnote>
-  <w:footnote w:type="continuationSeparator" w:id="1">
+  <w:footnote w:type="continuationSeparator" w:id="0">
     <w:p>
       <w:pPr>
         <w:spacing w:after="0" w:line="240" w:lineRule="auto"/>
@@ -5395,8 +5905,97 @@
 </file>
 
 <file path=word/numbering.xml><?xml version="1.0" encoding="utf-8"?>
-<w:numbering xmlns:ve="http://schemas.openxmlformats.org/markup-compatibility/2006" xmlns:o="urn:schemas-microsoft-com:office:office" xmlns:r="http://schemas.openxmlformats.org/officeDocument/2006/relationships" xmlns:m="http://schemas.openxmlformats.org/officeDocument/2006/math" xmlns:v="urn:schemas-microsoft-com:vml" xmlns:wp="http://schemas.openxmlformats.org/drawingml/2006/wordprocessingDrawing" xmlns:w10="urn:schemas-microsoft-com:office:word" xmlns:w="http://schemas.openxmlformats.org/wordprocessingml/2006/main" xmlns:wne="http://schemas.microsoft.com/office/word/2006/wordml">
-  <w:abstractNum w:abstractNumId="0">
+<w:numbering xmlns:wpc="http://schemas.microsoft.com/office/word/2010/wordprocessingCanvas" xmlns:cx="http://schemas.microsoft.com/office/drawing/2014/chartex" xmlns:cx1="http://schemas.microsoft.com/office/drawing/2015/9/8/chartex" xmlns:cx2="http://schemas.microsoft.com/office/drawing/2015/10/21/chartex" xmlns:cx3="http://schemas.microsoft.com/office/drawing/2016/5/9/chartex" xmlns:cx4="http://schemas.microsoft.com/office/drawing/2016/5/10/chartex" xmlns:cx5="http://schemas.microsoft.com/office/drawing/2016/5/11/chartex" xmlns:cx6="http://schemas.microsoft.com/office/drawing/2016/5/12/chartex" xmlns:cx7="http://schemas.microsoft.com/office/drawing/2016/5/13/chartex" xmlns:cx8="http://schemas.microsoft.com/office/drawing/2016/5/14/chartex" xmlns:mc="http://schemas.openxmlformats.org/markup-compatibility/2006" xmlns:aink="http://schemas.microsoft.com/office/drawing/2016/ink" xmlns:am3d="http://schemas.microsoft.com/office/drawing/2017/model3d" xmlns:o="urn:schemas-microsoft-com:office:office" xmlns:oel="http://schemas.microsoft.com/office/2019/extlst" xmlns:r="http://schemas.openxmlformats.org/officeDocument/2006/relationships" xmlns:m="http://schemas.openxmlformats.org/officeDocument/2006/math" xmlns:v="urn:schemas-microsoft-com:vml" xmlns:wp14="http://schemas.microsoft.com/office/word/2010/wordprocessingDrawing" xmlns:wp="http://schemas.openxmlformats.org/drawingml/2006/wordprocessingDrawing" xmlns:w10="urn:schemas-microsoft-com:office:word" xmlns:w="http://schemas.openxmlformats.org/wordprocessingml/2006/main" xmlns:w14="http://schemas.microsoft.com/office/word/2010/wordml" xmlns:w15="http://schemas.microsoft.com/office/word/2012/wordml" xmlns:w16cex="http://schemas.microsoft.com/office/word/2018/wordml/cex" xmlns:w16cid="http://schemas.microsoft.com/office/word/2016/wordml/cid" xmlns:w16="http://schemas.microsoft.com/office/word/2018/wordml" xmlns:w16sdtdh="http://schemas.microsoft.com/office/word/2020/wordml/sdtdatahash" xmlns:w16se="http://schemas.microsoft.com/office/word/2015/wordml/symex" xmlns:wpg="http://schemas.microsoft.com/office/word/2010/wordprocessingGroup" xmlns:wpi="http://schemas.microsoft.com/office/word/2010/wordprocessingInk" xmlns:wne="http://schemas.microsoft.com/office/word/2006/wordml" xmlns:wps="http://schemas.microsoft.com/office/word/2010/wordprocessingShape" mc:Ignorable="w14 w15 w16se w16cid w16 w16cex w16sdtdh wp14">
+  <w:abstractNum w:abstractNumId="0" w15:restartNumberingAfterBreak="0">
+    <w:nsid w:val="0F1C548A"/>
+    <w:multiLevelType w:val="hybridMultilevel"/>
+    <w:tmpl w:val="DC3A36F0"/>
+    <w:lvl w:ilvl="0" w:tplc="CDE8DE12">
+      <w:start w:val="1"/>
+      <w:numFmt w:val="decimal"/>
+      <w:lvlText w:val="%1."/>
+      <w:lvlJc w:val="left"/>
+      <w:pPr>
+        <w:ind w:left="862" w:hanging="360"/>
+      </w:pPr>
+      <w:rPr>
+        <w:rFonts w:hint="default"/>
+      </w:rPr>
+    </w:lvl>
+    <w:lvl w:ilvl="1" w:tplc="04190019" w:tentative="1">
+      <w:start w:val="1"/>
+      <w:numFmt w:val="lowerLetter"/>
+      <w:lvlText w:val="%2."/>
+      <w:lvlJc w:val="left"/>
+      <w:pPr>
+        <w:ind w:left="1582" w:hanging="360"/>
+      </w:pPr>
+    </w:lvl>
+    <w:lvl w:ilvl="2" w:tplc="0419001B" w:tentative="1">
+      <w:start w:val="1"/>
+      <w:numFmt w:val="lowerRoman"/>
+      <w:lvlText w:val="%3."/>
+      <w:lvlJc w:val="right"/>
+      <w:pPr>
+        <w:ind w:left="2302" w:hanging="180"/>
+      </w:pPr>
+    </w:lvl>
+    <w:lvl w:ilvl="3" w:tplc="0419000F" w:tentative="1">
+      <w:start w:val="1"/>
+      <w:numFmt w:val="decimal"/>
+      <w:lvlText w:val="%4."/>
+      <w:lvlJc w:val="left"/>
+      <w:pPr>
+        <w:ind w:left="3022" w:hanging="360"/>
+      </w:pPr>
+    </w:lvl>
+    <w:lvl w:ilvl="4" w:tplc="04190019" w:tentative="1">
+      <w:start w:val="1"/>
+      <w:numFmt w:val="lowerLetter"/>
+      <w:lvlText w:val="%5."/>
+      <w:lvlJc w:val="left"/>
+      <w:pPr>
+        <w:ind w:left="3742" w:hanging="360"/>
+      </w:pPr>
+    </w:lvl>
+    <w:lvl w:ilvl="5" w:tplc="0419001B" w:tentative="1">
+      <w:start w:val="1"/>
+      <w:numFmt w:val="lowerRoman"/>
+      <w:lvlText w:val="%6."/>
+      <w:lvlJc w:val="right"/>
+      <w:pPr>
+        <w:ind w:left="4462" w:hanging="180"/>
+      </w:pPr>
+    </w:lvl>
+    <w:lvl w:ilvl="6" w:tplc="0419000F" w:tentative="1">
+      <w:start w:val="1"/>
+      <w:numFmt w:val="decimal"/>
+      <w:lvlText w:val="%7."/>
+      <w:lvlJc w:val="left"/>
+      <w:pPr>
+        <w:ind w:left="5182" w:hanging="360"/>
+      </w:pPr>
+    </w:lvl>
+    <w:lvl w:ilvl="7" w:tplc="04190019" w:tentative="1">
+      <w:start w:val="1"/>
+      <w:numFmt w:val="lowerLetter"/>
+      <w:lvlText w:val="%8."/>
+      <w:lvlJc w:val="left"/>
+      <w:pPr>
+        <w:ind w:left="5902" w:hanging="360"/>
+      </w:pPr>
+    </w:lvl>
+    <w:lvl w:ilvl="8" w:tplc="0419001B" w:tentative="1">
+      <w:start w:val="1"/>
+      <w:numFmt w:val="lowerRoman"/>
+      <w:lvlText w:val="%9."/>
+      <w:lvlJc w:val="right"/>
+      <w:pPr>
+        <w:ind w:left="6622" w:hanging="180"/>
+      </w:pPr>
+    </w:lvl>
+  </w:abstractNum>
+  <w:abstractNum w:abstractNumId="1" w15:restartNumberingAfterBreak="0">
     <w:nsid w:val="158D0010"/>
     <w:multiLevelType w:val="hybridMultilevel"/>
     <w:tmpl w:val="6DA85B7A"/>
@@ -5486,7 +6085,7 @@
       </w:pPr>
     </w:lvl>
   </w:abstractNum>
-  <w:abstractNum w:abstractNumId="1">
+  <w:abstractNum w:abstractNumId="2" w15:restartNumberingAfterBreak="0">
     <w:nsid w:val="19672BA8"/>
     <w:multiLevelType w:val="hybridMultilevel"/>
     <w:tmpl w:val="FF7CBC9E"/>
@@ -5572,7 +6171,7 @@
       </w:pPr>
     </w:lvl>
   </w:abstractNum>
-  <w:abstractNum w:abstractNumId="2">
+  <w:abstractNum w:abstractNumId="3" w15:restartNumberingAfterBreak="0">
     <w:nsid w:val="22AB451A"/>
     <w:multiLevelType w:val="multilevel"/>
     <w:tmpl w:val="FA649A82"/>
@@ -5661,7 +6260,7 @@
       </w:pPr>
     </w:lvl>
   </w:abstractNum>
-  <w:abstractNum w:abstractNumId="3">
+  <w:abstractNum w:abstractNumId="4" w15:restartNumberingAfterBreak="0">
     <w:nsid w:val="2F7E2BE2"/>
     <w:multiLevelType w:val="hybridMultilevel"/>
     <w:tmpl w:val="6C4AC76E"/>
@@ -5747,7 +6346,7 @@
       </w:pPr>
     </w:lvl>
   </w:abstractNum>
-  <w:abstractNum w:abstractNumId="4">
+  <w:abstractNum w:abstractNumId="5" w15:restartNumberingAfterBreak="0">
     <w:nsid w:val="31780EFF"/>
     <w:multiLevelType w:val="hybridMultilevel"/>
     <w:tmpl w:val="E040AAF2"/>
@@ -5833,7 +6432,7 @@
       </w:pPr>
     </w:lvl>
   </w:abstractNum>
-  <w:abstractNum w:abstractNumId="5">
+  <w:abstractNum w:abstractNumId="6" w15:restartNumberingAfterBreak="0">
     <w:nsid w:val="38CA6DE8"/>
     <w:multiLevelType w:val="hybridMultilevel"/>
     <w:tmpl w:val="6DA85B7A"/>
@@ -5923,7 +6522,7 @@
       </w:pPr>
     </w:lvl>
   </w:abstractNum>
-  <w:abstractNum w:abstractNumId="6">
+  <w:abstractNum w:abstractNumId="7" w15:restartNumberingAfterBreak="0">
     <w:nsid w:val="457B2FF5"/>
     <w:multiLevelType w:val="multilevel"/>
     <w:tmpl w:val="ACC0B456"/>
@@ -6015,7 +6614,7 @@
       </w:pPr>
     </w:lvl>
   </w:abstractNum>
-  <w:abstractNum w:abstractNumId="7">
+  <w:abstractNum w:abstractNumId="8" w15:restartNumberingAfterBreak="0">
     <w:nsid w:val="4D9E58EC"/>
     <w:multiLevelType w:val="hybridMultilevel"/>
     <w:tmpl w:val="2B12A6F0"/>
@@ -6104,7 +6703,7 @@
       </w:pPr>
     </w:lvl>
   </w:abstractNum>
-  <w:abstractNum w:abstractNumId="8">
+  <w:abstractNum w:abstractNumId="9" w15:restartNumberingAfterBreak="0">
     <w:nsid w:val="54806FE2"/>
     <w:multiLevelType w:val="hybridMultilevel"/>
     <w:tmpl w:val="FE4C5648"/>
@@ -6190,7 +6789,7 @@
       </w:pPr>
     </w:lvl>
   </w:abstractNum>
-  <w:abstractNum w:abstractNumId="9">
+  <w:abstractNum w:abstractNumId="10" w15:restartNumberingAfterBreak="0">
     <w:nsid w:val="5A3D2296"/>
     <w:multiLevelType w:val="hybridMultilevel"/>
     <w:tmpl w:val="5A840E1C"/>
@@ -6279,7 +6878,7 @@
       </w:pPr>
     </w:lvl>
   </w:abstractNum>
-  <w:abstractNum w:abstractNumId="10">
+  <w:abstractNum w:abstractNumId="11" w15:restartNumberingAfterBreak="0">
     <w:nsid w:val="628B4B24"/>
     <w:multiLevelType w:val="hybridMultilevel"/>
     <w:tmpl w:val="CA303BF2"/>
@@ -6365,10 +6964,10 @@
       </w:pPr>
     </w:lvl>
   </w:abstractNum>
-  <w:abstractNum w:abstractNumId="11">
+  <w:abstractNum w:abstractNumId="12" w15:restartNumberingAfterBreak="0">
     <w:nsid w:val="65D67D00"/>
     <w:multiLevelType w:val="hybridMultilevel"/>
-    <w:tmpl w:val="4218DF4E"/>
+    <w:tmpl w:val="ED521A16"/>
     <w:lvl w:ilvl="0" w:tplc="0419000F">
       <w:start w:val="1"/>
       <w:numFmt w:val="decimal"/>
@@ -6454,7 +7053,7 @@
       </w:pPr>
     </w:lvl>
   </w:abstractNum>
-  <w:abstractNum w:abstractNumId="12">
+  <w:abstractNum w:abstractNumId="13" w15:restartNumberingAfterBreak="0">
     <w:nsid w:val="68375026"/>
     <w:multiLevelType w:val="hybridMultilevel"/>
     <w:tmpl w:val="87A076FC"/>
@@ -6543,7 +7142,7 @@
       </w:pPr>
     </w:lvl>
   </w:abstractNum>
-  <w:abstractNum w:abstractNumId="13">
+  <w:abstractNum w:abstractNumId="14" w15:restartNumberingAfterBreak="0">
     <w:nsid w:val="68A840F7"/>
     <w:multiLevelType w:val="hybridMultilevel"/>
     <w:tmpl w:val="05F011CC"/>
@@ -6629,7 +7228,7 @@
       </w:pPr>
     </w:lvl>
   </w:abstractNum>
-  <w:abstractNum w:abstractNumId="14">
+  <w:abstractNum w:abstractNumId="15" w15:restartNumberingAfterBreak="0">
     <w:nsid w:val="6E422A76"/>
     <w:multiLevelType w:val="hybridMultilevel"/>
     <w:tmpl w:val="5656B2C6"/>
@@ -6715,7 +7314,7 @@
       </w:pPr>
     </w:lvl>
   </w:abstractNum>
-  <w:abstractNum w:abstractNumId="15">
+  <w:abstractNum w:abstractNumId="16" w15:restartNumberingAfterBreak="0">
     <w:nsid w:val="7C6464C2"/>
     <w:multiLevelType w:val="hybridMultilevel"/>
     <w:tmpl w:val="97FC0B0C"/>
@@ -6805,59 +7404,62 @@
       </w:pPr>
     </w:lvl>
   </w:abstractNum>
-  <w:num w:numId="1">
+  <w:num w:numId="1" w16cid:durableId="480656804">
+    <w:abstractNumId w:val="9"/>
+  </w:num>
+  <w:num w:numId="2" w16cid:durableId="2080902770">
+    <w:abstractNumId w:val="2"/>
+  </w:num>
+  <w:num w:numId="3" w16cid:durableId="544950054">
+    <w:abstractNumId w:val="14"/>
+  </w:num>
+  <w:num w:numId="4" w16cid:durableId="2117476028">
+    <w:abstractNumId w:val="4"/>
+  </w:num>
+  <w:num w:numId="5" w16cid:durableId="1120146509">
+    <w:abstractNumId w:val="5"/>
+  </w:num>
+  <w:num w:numId="6" w16cid:durableId="25955039">
+    <w:abstractNumId w:val="15"/>
+  </w:num>
+  <w:num w:numId="7" w16cid:durableId="137915116">
+    <w:abstractNumId w:val="11"/>
+  </w:num>
+  <w:num w:numId="8" w16cid:durableId="1435903645">
+    <w:abstractNumId w:val="13"/>
+  </w:num>
+  <w:num w:numId="9" w16cid:durableId="1553808915">
+    <w:abstractNumId w:val="16"/>
+  </w:num>
+  <w:num w:numId="10" w16cid:durableId="932009789">
+    <w:abstractNumId w:val="3"/>
+  </w:num>
+  <w:num w:numId="11" w16cid:durableId="1420982167">
+    <w:abstractNumId w:val="7"/>
+  </w:num>
+  <w:num w:numId="12" w16cid:durableId="2114276595">
+    <w:abstractNumId w:val="10"/>
+  </w:num>
+  <w:num w:numId="13" w16cid:durableId="858196896">
     <w:abstractNumId w:val="8"/>
   </w:num>
-  <w:num w:numId="2">
+  <w:num w:numId="14" w16cid:durableId="1128161966">
+    <w:abstractNumId w:val="12"/>
+  </w:num>
+  <w:num w:numId="15" w16cid:durableId="905068573">
+    <w:abstractNumId w:val="6"/>
+  </w:num>
+  <w:num w:numId="16" w16cid:durableId="527521928">
     <w:abstractNumId w:val="1"/>
   </w:num>
-  <w:num w:numId="3">
-    <w:abstractNumId w:val="13"/>
-  </w:num>
-  <w:num w:numId="4">
-    <w:abstractNumId w:val="3"/>
-  </w:num>
-  <w:num w:numId="5">
-    <w:abstractNumId w:val="4"/>
-  </w:num>
-  <w:num w:numId="6">
-    <w:abstractNumId w:val="14"/>
-  </w:num>
-  <w:num w:numId="7">
-    <w:abstractNumId w:val="10"/>
-  </w:num>
-  <w:num w:numId="8">
-    <w:abstractNumId w:val="12"/>
-  </w:num>
-  <w:num w:numId="9">
-    <w:abstractNumId w:val="15"/>
-  </w:num>
-  <w:num w:numId="10">
-    <w:abstractNumId w:val="2"/>
-  </w:num>
-  <w:num w:numId="11">
-    <w:abstractNumId w:val="6"/>
-  </w:num>
-  <w:num w:numId="12">
-    <w:abstractNumId w:val="9"/>
-  </w:num>
-  <w:num w:numId="13">
-    <w:abstractNumId w:val="7"/>
-  </w:num>
-  <w:num w:numId="14">
-    <w:abstractNumId w:val="11"/>
-  </w:num>
-  <w:num w:numId="15">
-    <w:abstractNumId w:val="5"/>
-  </w:num>
-  <w:num w:numId="16">
+  <w:num w:numId="17" w16cid:durableId="1166631381">
     <w:abstractNumId w:val="0"/>
   </w:num>
 </w:numbering>
 </file>
 
 <file path=word/styles.xml><?xml version="1.0" encoding="utf-8"?>
-<w:styles xmlns:r="http://schemas.openxmlformats.org/officeDocument/2006/relationships" xmlns:w="http://schemas.openxmlformats.org/wordprocessingml/2006/main">
+<w:styles xmlns:mc="http://schemas.openxmlformats.org/markup-compatibility/2006" xmlns:r="http://schemas.openxmlformats.org/officeDocument/2006/relationships" xmlns:w="http://schemas.openxmlformats.org/wordprocessingml/2006/main" xmlns:w14="http://schemas.microsoft.com/office/word/2010/wordml" xmlns:w15="http://schemas.microsoft.com/office/word/2012/wordml" xmlns:w16cex="http://schemas.microsoft.com/office/word/2018/wordml/cex" xmlns:w16cid="http://schemas.microsoft.com/office/word/2016/wordml/cid" xmlns:w16="http://schemas.microsoft.com/office/word/2018/wordml" xmlns:w16sdtdh="http://schemas.microsoft.com/office/word/2020/wordml/sdtdatahash" xmlns:w16se="http://schemas.microsoft.com/office/word/2015/wordml/symex" mc:Ignorable="w14 w15 w16se w16cid w16 w16cex w16sdtdh">
   <w:docDefaults>
     <w:rPrDefault>
       <w:rPr>
@@ -6873,144 +7475,383 @@
       </w:pPr>
     </w:pPrDefault>
   </w:docDefaults>
-  <w:latentStyles w:defLockedState="0" w:defUIPriority="99" w:defSemiHidden="1" w:defUnhideWhenUsed="1" w:defQFormat="0" w:count="267">
-    <w:lsdException w:name="Normal" w:semiHidden="0" w:uiPriority="0" w:unhideWhenUsed="0" w:qFormat="1"/>
-    <w:lsdException w:name="heading 1" w:semiHidden="0" w:uiPriority="9" w:unhideWhenUsed="0" w:qFormat="1"/>
-    <w:lsdException w:name="heading 2" w:uiPriority="9" w:qFormat="1"/>
-    <w:lsdException w:name="heading 3" w:uiPriority="9" w:qFormat="1"/>
-    <w:lsdException w:name="heading 4" w:uiPriority="9" w:qFormat="1"/>
-    <w:lsdException w:name="heading 5" w:uiPriority="9" w:qFormat="1"/>
-    <w:lsdException w:name="heading 6" w:uiPriority="9" w:qFormat="1"/>
-    <w:lsdException w:name="heading 7" w:uiPriority="9" w:qFormat="1"/>
-    <w:lsdException w:name="heading 8" w:uiPriority="9" w:qFormat="1"/>
-    <w:lsdException w:name="heading 9" w:uiPriority="9" w:qFormat="1"/>
-    <w:lsdException w:name="toc 1" w:uiPriority="39"/>
-    <w:lsdException w:name="toc 2" w:uiPriority="39"/>
-    <w:lsdException w:name="toc 3" w:uiPriority="39"/>
-    <w:lsdException w:name="toc 4" w:uiPriority="39"/>
-    <w:lsdException w:name="toc 5" w:uiPriority="39"/>
-    <w:lsdException w:name="toc 6" w:uiPriority="39"/>
-    <w:lsdException w:name="toc 7" w:uiPriority="39"/>
-    <w:lsdException w:name="toc 8" w:uiPriority="39"/>
-    <w:lsdException w:name="toc 9" w:uiPriority="39"/>
-    <w:lsdException w:name="caption" w:uiPriority="35" w:qFormat="1"/>
-    <w:lsdException w:name="Title" w:semiHidden="0" w:uiPriority="10" w:unhideWhenUsed="0" w:qFormat="1"/>
-    <w:lsdException w:name="Default Paragraph Font" w:uiPriority="1"/>
-    <w:lsdException w:name="Subtitle" w:semiHidden="0" w:uiPriority="11" w:unhideWhenUsed="0" w:qFormat="1"/>
-    <w:lsdException w:name="Strong" w:semiHidden="0" w:uiPriority="22" w:unhideWhenUsed="0" w:qFormat="1"/>
-    <w:lsdException w:name="Emphasis" w:semiHidden="0" w:uiPriority="20" w:unhideWhenUsed="0" w:qFormat="1"/>
-    <w:lsdException w:name="Table Grid" w:semiHidden="0" w:uiPriority="59" w:unhideWhenUsed="0"/>
-    <w:lsdException w:name="Placeholder Text" w:unhideWhenUsed="0"/>
-    <w:lsdException w:name="No Spacing" w:semiHidden="0" w:uiPriority="1" w:unhideWhenUsed="0" w:qFormat="1"/>
-    <w:lsdException w:name="Light Shading" w:semiHidden="0" w:uiPriority="60" w:unhideWhenUsed="0"/>
-    <w:lsdException w:name="Light List" w:semiHidden="0" w:uiPriority="61" w:unhideWhenUsed="0"/>
-    <w:lsdException w:name="Light Grid" w:semiHidden="0" w:uiPriority="62" w:unhideWhenUsed="0"/>
-    <w:lsdException w:name="Medium Shading 1" w:semiHidden="0" w:uiPriority="63" w:unhideWhenUsed="0"/>
-    <w:lsdException w:name="Medium Shading 2" w:semiHidden="0" w:uiPriority="64" w:unhideWhenUsed="0"/>
-    <w:lsdException w:name="Medium List 1" w:semiHidden="0" w:uiPriority="65" w:unhideWhenUsed="0"/>
-    <w:lsdException w:name="Medium List 2" w:semiHidden="0" w:uiPriority="66" w:unhideWhenUsed="0"/>
-    <w:lsdException w:name="Medium Grid 1" w:semiHidden="0" w:uiPriority="67" w:unhideWhenUsed="0"/>
-    <w:lsdException w:name="Medium Grid 2" w:semiHidden="0" w:uiPriority="68" w:unhideWhenUsed="0"/>
-    <w:lsdException w:name="Medium Grid 3" w:semiHidden="0" w:uiPriority="69" w:unhideWhenUsed="0"/>
-    <w:lsdException w:name="Dark List" w:semiHidden="0" w:uiPriority="70" w:unhideWhenUsed="0"/>
-    <w:lsdException w:name="Colorful Shading" w:semiHidden="0" w:uiPriority="71" w:unhideWhenUsed="0"/>
-    <w:lsdException w:name="Colorful List" w:semiHidden="0" w:uiPriority="72" w:unhideWhenUsed="0"/>
-    <w:lsdException w:name="Colorful Grid" w:semiHidden="0" w:uiPriority="73" w:unhideWhenUsed="0"/>
-    <w:lsdException w:name="Light Shading Accent 1" w:semiHidden="0" w:uiPriority="60" w:unhideWhenUsed="0"/>
-    <w:lsdException w:name="Light List Accent 1" w:semiHidden="0" w:uiPriority="61" w:unhideWhenUsed="0"/>
-    <w:lsdException w:name="Light Grid Accent 1" w:semiHidden="0" w:uiPriority="62" w:unhideWhenUsed="0"/>
-    <w:lsdException w:name="Medium Shading 1 Accent 1" w:semiHidden="0" w:uiPriority="63" w:unhideWhenUsed="0"/>
-    <w:lsdException w:name="Medium Shading 2 Accent 1" w:semiHidden="0" w:uiPriority="64" w:unhideWhenUsed="0"/>
-    <w:lsdException w:name="Medium List 1 Accent 1" w:semiHidden="0" w:uiPriority="65" w:unhideWhenUsed="0"/>
-    <w:lsdException w:name="Revision" w:unhideWhenUsed="0"/>
-    <w:lsdException w:name="List Paragraph" w:semiHidden="0" w:uiPriority="34" w:unhideWhenUsed="0" w:qFormat="1"/>
-    <w:lsdException w:name="Quote" w:semiHidden="0" w:uiPriority="29" w:unhideWhenUsed="0" w:qFormat="1"/>
-    <w:lsdException w:name="Intense Quote" w:semiHidden="0" w:uiPriority="30" w:unhideWhenUsed="0" w:qFormat="1"/>
-    <w:lsdException w:name="Medium List 2 Accent 1" w:semiHidden="0" w:uiPriority="66" w:unhideWhenUsed="0"/>
-    <w:lsdException w:name="Medium Grid 1 Accent 1" w:semiHidden="0" w:uiPriority="67" w:unhideWhenUsed="0"/>
-    <w:lsdException w:name="Medium Grid 2 Accent 1" w:semiHidden="0" w:uiPriority="68" w:unhideWhenUsed="0"/>
-    <w:lsdException w:name="Medium Grid 3 Accent 1" w:semiHidden="0" w:uiPriority="69" w:unhideWhenUsed="0"/>
-    <w:lsdException w:name="Dark List Accent 1" w:semiHidden="0" w:uiPriority="70" w:unhideWhenUsed="0"/>
-    <w:lsdException w:name="Colorful Shading Accent 1" w:semiHidden="0" w:uiPriority="71" w:unhideWhenUsed="0"/>
-    <w:lsdException w:name="Colorful List Accent 1" w:semiHidden="0" w:uiPriority="72" w:unhideWhenUsed="0"/>
-    <w:lsdException w:name="Colorful Grid Accent 1" w:semiHidden="0" w:uiPriority="73" w:unhideWhenUsed="0"/>
-    <w:lsdException w:name="Light Shading Accent 2" w:semiHidden="0" w:uiPriority="60" w:unhideWhenUsed="0"/>
-    <w:lsdException w:name="Light List Accent 2" w:semiHidden="0" w:uiPriority="61" w:unhideWhenUsed="0"/>
-    <w:lsdException w:name="Light Grid Accent 2" w:semiHidden="0" w:uiPriority="62" w:unhideWhenUsed="0"/>
-    <w:lsdException w:name="Medium Shading 1 Accent 2" w:semiHidden="0" w:uiPriority="63" w:unhideWhenUsed="0"/>
-    <w:lsdException w:name="Medium Shading 2 Accent 2" w:semiHidden="0" w:uiPriority="64" w:unhideWhenUsed="0"/>
-    <w:lsdException w:name="Medium List 1 Accent 2" w:semiHidden="0" w:uiPriority="65" w:unhideWhenUsed="0"/>
-    <w:lsdException w:name="Medium List 2 Accent 2" w:semiHidden="0" w:uiPriority="66" w:unhideWhenUsed="0"/>
-    <w:lsdException w:name="Medium Grid 1 Accent 2" w:semiHidden="0" w:uiPriority="67" w:unhideWhenUsed="0"/>
-    <w:lsdException w:name="Medium Grid 2 Accent 2" w:semiHidden="0" w:uiPriority="68" w:unhideWhenUsed="0"/>
-    <w:lsdException w:name="Medium Grid 3 Accent 2" w:semiHidden="0" w:uiPriority="69" w:unhideWhenUsed="0"/>
-    <w:lsdException w:name="Dark List Accent 2" w:semiHidden="0" w:uiPriority="70" w:unhideWhenUsed="0"/>
-    <w:lsdException w:name="Colorful Shading Accent 2" w:semiHidden="0" w:uiPriority="71" w:unhideWhenUsed="0"/>
-    <w:lsdException w:name="Colorful List Accent 2" w:semiHidden="0" w:uiPriority="72" w:unhideWhenUsed="0"/>
-    <w:lsdException w:name="Colorful Grid Accent 2" w:semiHidden="0" w:uiPriority="73" w:unhideWhenUsed="0"/>
-    <w:lsdException w:name="Light Shading Accent 3" w:semiHidden="0" w:uiPriority="60" w:unhideWhenUsed="0"/>
-    <w:lsdException w:name="Light List Accent 3" w:semiHidden="0" w:uiPriority="61" w:unhideWhenUsed="0"/>
-    <w:lsdException w:name="Light Grid Accent 3" w:semiHidden="0" w:uiPriority="62" w:unhideWhenUsed="0"/>
-    <w:lsdException w:name="Medium Shading 1 Accent 3" w:semiHidden="0" w:uiPriority="63" w:unhideWhenUsed="0"/>
-    <w:lsdException w:name="Medium Shading 2 Accent 3" w:semiHidden="0" w:uiPriority="64" w:unhideWhenUsed="0"/>
-    <w:lsdException w:name="Medium List 1 Accent 3" w:semiHidden="0" w:uiPriority="65" w:unhideWhenUsed="0"/>
-    <w:lsdException w:name="Medium List 2 Accent 3" w:semiHidden="0" w:uiPriority="66" w:unhideWhenUsed="0"/>
-    <w:lsdException w:name="Medium Grid 1 Accent 3" w:semiHidden="0" w:uiPriority="67" w:unhideWhenUsed="0"/>
-    <w:lsdException w:name="Medium Grid 2 Accent 3" w:semiHidden="0" w:uiPriority="68" w:unhideWhenUsed="0"/>
-    <w:lsdException w:name="Medium Grid 3 Accent 3" w:semiHidden="0" w:uiPriority="69" w:unhideWhenUsed="0"/>
-    <w:lsdException w:name="Dark List Accent 3" w:semiHidden="0" w:uiPriority="70" w:unhideWhenUsed="0"/>
-    <w:lsdException w:name="Colorful Shading Accent 3" w:semiHidden="0" w:uiPriority="71" w:unhideWhenUsed="0"/>
-    <w:lsdException w:name="Colorful List Accent 3" w:semiHidden="0" w:uiPriority="72" w:unhideWhenUsed="0"/>
-    <w:lsdException w:name="Colorful Grid Accent 3" w:semiHidden="0" w:uiPriority="73" w:unhideWhenUsed="0"/>
-    <w:lsdException w:name="Light Shading Accent 4" w:semiHidden="0" w:uiPriority="60" w:unhideWhenUsed="0"/>
-    <w:lsdException w:name="Light List Accent 4" w:semiHidden="0" w:uiPriority="61" w:unhideWhenUsed="0"/>
-    <w:lsdException w:name="Light Grid Accent 4" w:semiHidden="0" w:uiPriority="62" w:unhideWhenUsed="0"/>
-    <w:lsdException w:name="Medium Shading 1 Accent 4" w:semiHidden="0" w:uiPriority="63" w:unhideWhenUsed="0"/>
-    <w:lsdException w:name="Medium Shading 2 Accent 4" w:semiHidden="0" w:uiPriority="64" w:unhideWhenUsed="0"/>
-    <w:lsdException w:name="Medium List 1 Accent 4" w:semiHidden="0" w:uiPriority="65" w:unhideWhenUsed="0"/>
-    <w:lsdException w:name="Medium List 2 Accent 4" w:semiHidden="0" w:uiPriority="66" w:unhideWhenUsed="0"/>
-    <w:lsdException w:name="Medium Grid 1 Accent 4" w:semiHidden="0" w:uiPriority="67" w:unhideWhenUsed="0"/>
-    <w:lsdException w:name="Medium Grid 2 Accent 4" w:semiHidden="0" w:uiPriority="68" w:unhideWhenUsed="0"/>
-    <w:lsdException w:name="Medium Grid 3 Accent 4" w:semiHidden="0" w:uiPriority="69" w:unhideWhenUsed="0"/>
-    <w:lsdException w:name="Dark List Accent 4" w:semiHidden="0" w:uiPriority="70" w:unhideWhenUsed="0"/>
-    <w:lsdException w:name="Colorful Shading Accent 4" w:semiHidden="0" w:uiPriority="71" w:unhideWhenUsed="0"/>
-    <w:lsdException w:name="Colorful List Accent 4" w:semiHidden="0" w:uiPriority="72" w:unhideWhenUsed="0"/>
-    <w:lsdException w:name="Colorful Grid Accent 4" w:semiHidden="0" w:uiPriority="73" w:unhideWhenUsed="0"/>
-    <w:lsdException w:name="Light Shading Accent 5" w:semiHidden="0" w:uiPriority="60" w:unhideWhenUsed="0"/>
-    <w:lsdException w:name="Light List Accent 5" w:semiHidden="0" w:uiPriority="61" w:unhideWhenUsed="0"/>
-    <w:lsdException w:name="Light Grid Accent 5" w:semiHidden="0" w:uiPriority="62" w:unhideWhenUsed="0"/>
-    <w:lsdException w:name="Medium Shading 1 Accent 5" w:semiHidden="0" w:uiPriority="63" w:unhideWhenUsed="0"/>
-    <w:lsdException w:name="Medium Shading 2 Accent 5" w:semiHidden="0" w:uiPriority="64" w:unhideWhenUsed="0"/>
-    <w:lsdException w:name="Medium List 1 Accent 5" w:semiHidden="0" w:uiPriority="65" w:unhideWhenUsed="0"/>
-    <w:lsdException w:name="Medium List 2 Accent 5" w:semiHidden="0" w:uiPriority="66" w:unhideWhenUsed="0"/>
-    <w:lsdException w:name="Medium Grid 1 Accent 5" w:semiHidden="0" w:uiPriority="67" w:unhideWhenUsed="0"/>
-    <w:lsdException w:name="Medium Grid 2 Accent 5" w:semiHidden="0" w:uiPriority="68" w:unhideWhenUsed="0"/>
-    <w:lsdException w:name="Medium Grid 3 Accent 5" w:semiHidden="0" w:uiPriority="69" w:unhideWhenUsed="0"/>
-    <w:lsdException w:name="Dark List Accent 5" w:semiHidden="0" w:uiPriority="70" w:unhideWhenUsed="0"/>
-    <w:lsdException w:name="Colorful Shading Accent 5" w:semiHidden="0" w:uiPriority="71" w:unhideWhenUsed="0"/>
-    <w:lsdException w:name="Colorful List Accent 5" w:semiHidden="0" w:uiPriority="72" w:unhideWhenUsed="0"/>
-    <w:lsdException w:name="Colorful Grid Accent 5" w:semiHidden="0" w:uiPriority="73" w:unhideWhenUsed="0"/>
-    <w:lsdException w:name="Light Shading Accent 6" w:semiHidden="0" w:uiPriority="60" w:unhideWhenUsed="0"/>
-    <w:lsdException w:name="Light List Accent 6" w:semiHidden="0" w:uiPriority="61" w:unhideWhenUsed="0"/>
-    <w:lsdException w:name="Light Grid Accent 6" w:semiHidden="0" w:uiPriority="62" w:unhideWhenUsed="0"/>
-    <w:lsdException w:name="Medium Shading 1 Accent 6" w:semiHidden="0" w:uiPriority="63" w:unhideWhenUsed="0"/>
-    <w:lsdException w:name="Medium Shading 2 Accent 6" w:semiHidden="0" w:uiPriority="64" w:unhideWhenUsed="0"/>
-    <w:lsdException w:name="Medium List 1 Accent 6" w:semiHidden="0" w:uiPriority="65" w:unhideWhenUsed="0"/>
-    <w:lsdException w:name="Medium List 2 Accent 6" w:semiHidden="0" w:uiPriority="66" w:unhideWhenUsed="0"/>
-    <w:lsdException w:name="Medium Grid 1 Accent 6" w:semiHidden="0" w:uiPriority="67" w:unhideWhenUsed="0"/>
-    <w:lsdException w:name="Medium Grid 2 Accent 6" w:semiHidden="0" w:uiPriority="68" w:unhideWhenUsed="0"/>
-    <w:lsdException w:name="Medium Grid 3 Accent 6" w:semiHidden="0" w:uiPriority="69" w:unhideWhenUsed="0"/>
-    <w:lsdException w:name="Dark List Accent 6" w:semiHidden="0" w:uiPriority="70" w:unhideWhenUsed="0"/>
-    <w:lsdException w:name="Colorful Shading Accent 6" w:semiHidden="0" w:uiPriority="71" w:unhideWhenUsed="0"/>
-    <w:lsdException w:name="Colorful List Accent 6" w:semiHidden="0" w:uiPriority="72" w:unhideWhenUsed="0"/>
-    <w:lsdException w:name="Colorful Grid Accent 6" w:semiHidden="0" w:uiPriority="73" w:unhideWhenUsed="0"/>
-    <w:lsdException w:name="Subtle Emphasis" w:semiHidden="0" w:uiPriority="19" w:unhideWhenUsed="0" w:qFormat="1"/>
-    <w:lsdException w:name="Intense Emphasis" w:semiHidden="0" w:uiPriority="21" w:unhideWhenUsed="0" w:qFormat="1"/>
-    <w:lsdException w:name="Subtle Reference" w:semiHidden="0" w:uiPriority="31" w:unhideWhenUsed="0" w:qFormat="1"/>
-    <w:lsdException w:name="Intense Reference" w:semiHidden="0" w:uiPriority="32" w:unhideWhenUsed="0" w:qFormat="1"/>
-    <w:lsdException w:name="Book Title" w:semiHidden="0" w:uiPriority="33" w:unhideWhenUsed="0" w:qFormat="1"/>
-    <w:lsdException w:name="Bibliography" w:uiPriority="37"/>
-    <w:lsdException w:name="TOC Heading" w:uiPriority="39" w:qFormat="1"/>
+  <w:latentStyles w:defLockedState="0" w:defUIPriority="99" w:defSemiHidden="0" w:defUnhideWhenUsed="0" w:defQFormat="0" w:count="376">
+    <w:lsdException w:name="Normal" w:uiPriority="0" w:qFormat="1"/>
+    <w:lsdException w:name="heading 1" w:uiPriority="9" w:qFormat="1"/>
+    <w:lsdException w:name="heading 2" w:semiHidden="1" w:uiPriority="9" w:unhideWhenUsed="1" w:qFormat="1"/>
+    <w:lsdException w:name="heading 3" w:semiHidden="1" w:uiPriority="9" w:unhideWhenUsed="1" w:qFormat="1"/>
+    <w:lsdException w:name="heading 4" w:semiHidden="1" w:uiPriority="9" w:unhideWhenUsed="1" w:qFormat="1"/>
+    <w:lsdException w:name="heading 5" w:semiHidden="1" w:uiPriority="9" w:unhideWhenUsed="1" w:qFormat="1"/>
+    <w:lsdException w:name="heading 6" w:semiHidden="1" w:uiPriority="9" w:unhideWhenUsed="1" w:qFormat="1"/>
+    <w:lsdException w:name="heading 7" w:semiHidden="1" w:uiPriority="9" w:unhideWhenUsed="1" w:qFormat="1"/>
+    <w:lsdException w:name="heading 8" w:semiHidden="1" w:uiPriority="9" w:unhideWhenUsed="1" w:qFormat="1"/>
+    <w:lsdException w:name="heading 9" w:semiHidden="1" w:uiPriority="9" w:unhideWhenUsed="1" w:qFormat="1"/>
+    <w:lsdException w:name="index 1" w:semiHidden="1" w:unhideWhenUsed="1"/>
+    <w:lsdException w:name="index 2" w:semiHidden="1" w:unhideWhenUsed="1"/>
+    <w:lsdException w:name="index 3" w:semiHidden="1" w:unhideWhenUsed="1"/>
+    <w:lsdException w:name="index 4" w:semiHidden="1" w:unhideWhenUsed="1"/>
+    <w:lsdException w:name="index 5" w:semiHidden="1" w:unhideWhenUsed="1"/>
+    <w:lsdException w:name="index 6" w:semiHidden="1" w:unhideWhenUsed="1"/>
+    <w:lsdException w:name="index 7" w:semiHidden="1" w:unhideWhenUsed="1"/>
+    <w:lsdException w:name="index 8" w:semiHidden="1" w:unhideWhenUsed="1"/>
+    <w:lsdException w:name="index 9" w:semiHidden="1" w:unhideWhenUsed="1"/>
+    <w:lsdException w:name="toc 1" w:semiHidden="1" w:uiPriority="39" w:unhideWhenUsed="1"/>
+    <w:lsdException w:name="toc 2" w:semiHidden="1" w:uiPriority="39" w:unhideWhenUsed="1"/>
+    <w:lsdException w:name="toc 3" w:semiHidden="1" w:uiPriority="39" w:unhideWhenUsed="1"/>
+    <w:lsdException w:name="toc 4" w:semiHidden="1" w:uiPriority="39" w:unhideWhenUsed="1"/>
+    <w:lsdException w:name="toc 5" w:semiHidden="1" w:uiPriority="39" w:unhideWhenUsed="1"/>
+    <w:lsdException w:name="toc 6" w:semiHidden="1" w:uiPriority="39" w:unhideWhenUsed="1"/>
+    <w:lsdException w:name="toc 7" w:semiHidden="1" w:uiPriority="39" w:unhideWhenUsed="1"/>
+    <w:lsdException w:name="toc 8" w:semiHidden="1" w:uiPriority="39" w:unhideWhenUsed="1"/>
+    <w:lsdException w:name="toc 9" w:semiHidden="1" w:uiPriority="39" w:unhideWhenUsed="1"/>
+    <w:lsdException w:name="Normal Indent" w:semiHidden="1" w:unhideWhenUsed="1"/>
+    <w:lsdException w:name="footnote text" w:semiHidden="1" w:unhideWhenUsed="1"/>
+    <w:lsdException w:name="annotation text" w:semiHidden="1" w:unhideWhenUsed="1"/>
+    <w:lsdException w:name="header" w:semiHidden="1" w:unhideWhenUsed="1"/>
+    <w:lsdException w:name="footer" w:semiHidden="1" w:unhideWhenUsed="1"/>
+    <w:lsdException w:name="index heading" w:semiHidden="1" w:unhideWhenUsed="1"/>
+    <w:lsdException w:name="caption" w:semiHidden="1" w:uiPriority="35" w:unhideWhenUsed="1" w:qFormat="1"/>
+    <w:lsdException w:name="table of figures" w:semiHidden="1" w:unhideWhenUsed="1"/>
+    <w:lsdException w:name="envelope address" w:semiHidden="1" w:unhideWhenUsed="1"/>
+    <w:lsdException w:name="envelope return" w:semiHidden="1" w:unhideWhenUsed="1"/>
+    <w:lsdException w:name="footnote reference" w:semiHidden="1" w:unhideWhenUsed="1"/>
+    <w:lsdException w:name="annotation reference" w:semiHidden="1" w:unhideWhenUsed="1"/>
+    <w:lsdException w:name="line number" w:semiHidden="1" w:unhideWhenUsed="1"/>
+    <w:lsdException w:name="page number" w:semiHidden="1" w:unhideWhenUsed="1"/>
+    <w:lsdException w:name="endnote reference" w:semiHidden="1" w:unhideWhenUsed="1"/>
+    <w:lsdException w:name="endnote text" w:semiHidden="1" w:unhideWhenUsed="1"/>
+    <w:lsdException w:name="table of authorities" w:semiHidden="1" w:unhideWhenUsed="1"/>
+    <w:lsdException w:name="macro" w:semiHidden="1" w:unhideWhenUsed="1"/>
+    <w:lsdException w:name="toa heading" w:semiHidden="1" w:unhideWhenUsed="1"/>
+    <w:lsdException w:name="List" w:semiHidden="1" w:unhideWhenUsed="1"/>
+    <w:lsdException w:name="List Bullet" w:semiHidden="1" w:unhideWhenUsed="1"/>
+    <w:lsdException w:name="List Number" w:semiHidden="1" w:unhideWhenUsed="1"/>
+    <w:lsdException w:name="List 2" w:semiHidden="1" w:unhideWhenUsed="1"/>
+    <w:lsdException w:name="List 3" w:semiHidden="1" w:unhideWhenUsed="1"/>
+    <w:lsdException w:name="List 4" w:semiHidden="1" w:unhideWhenUsed="1"/>
+    <w:lsdException w:name="List 5" w:semiHidden="1" w:unhideWhenUsed="1"/>
+    <w:lsdException w:name="List Bullet 2" w:semiHidden="1" w:unhideWhenUsed="1"/>
+    <w:lsdException w:name="List Bullet 3" w:semiHidden="1" w:unhideWhenUsed="1"/>
+    <w:lsdException w:name="List Bullet 4" w:semiHidden="1" w:unhideWhenUsed="1"/>
+    <w:lsdException w:name="List Bullet 5" w:semiHidden="1" w:unhideWhenUsed="1"/>
+    <w:lsdException w:name="List Number 2" w:semiHidden="1" w:unhideWhenUsed="1"/>
+    <w:lsdException w:name="List Number 3" w:semiHidden="1" w:unhideWhenUsed="1"/>
+    <w:lsdException w:name="List Number 4" w:semiHidden="1" w:unhideWhenUsed="1"/>
+    <w:lsdException w:name="List Number 5" w:semiHidden="1" w:unhideWhenUsed="1"/>
+    <w:lsdException w:name="Title" w:uiPriority="10" w:qFormat="1"/>
+    <w:lsdException w:name="Closing" w:semiHidden="1" w:unhideWhenUsed="1"/>
+    <w:lsdException w:name="Signature" w:semiHidden="1" w:unhideWhenUsed="1"/>
+    <w:lsdException w:name="Default Paragraph Font" w:semiHidden="1" w:uiPriority="1" w:unhideWhenUsed="1"/>
+    <w:lsdException w:name="Body Text" w:semiHidden="1" w:unhideWhenUsed="1"/>
+    <w:lsdException w:name="Body Text Indent" w:semiHidden="1" w:unhideWhenUsed="1"/>
+    <w:lsdException w:name="List Continue" w:semiHidden="1" w:unhideWhenUsed="1"/>
+    <w:lsdException w:name="List Continue 2" w:semiHidden="1" w:unhideWhenUsed="1"/>
+    <w:lsdException w:name="List Continue 3" w:semiHidden="1" w:unhideWhenUsed="1"/>
+    <w:lsdException w:name="List Continue 4" w:semiHidden="1" w:unhideWhenUsed="1"/>
+    <w:lsdException w:name="List Continue 5" w:semiHidden="1" w:unhideWhenUsed="1"/>
+    <w:lsdException w:name="Message Header" w:semiHidden="1" w:unhideWhenUsed="1"/>
+    <w:lsdException w:name="Subtitle" w:uiPriority="11" w:qFormat="1"/>
+    <w:lsdException w:name="Salutation" w:semiHidden="1" w:unhideWhenUsed="1"/>
+    <w:lsdException w:name="Date" w:semiHidden="1" w:unhideWhenUsed="1"/>
+    <w:lsdException w:name="Body Text First Indent" w:semiHidden="1" w:unhideWhenUsed="1"/>
+    <w:lsdException w:name="Body Text First Indent 2" w:semiHidden="1" w:unhideWhenUsed="1"/>
+    <w:lsdException w:name="Note Heading" w:semiHidden="1" w:unhideWhenUsed="1"/>
+    <w:lsdException w:name="Body Text 2" w:semiHidden="1" w:unhideWhenUsed="1"/>
+    <w:lsdException w:name="Body Text 3" w:semiHidden="1" w:unhideWhenUsed="1"/>
+    <w:lsdException w:name="Body Text Indent 2" w:semiHidden="1" w:unhideWhenUsed="1"/>
+    <w:lsdException w:name="Body Text Indent 3" w:semiHidden="1" w:unhideWhenUsed="1"/>
+    <w:lsdException w:name="Block Text" w:semiHidden="1" w:unhideWhenUsed="1"/>
+    <w:lsdException w:name="Hyperlink" w:semiHidden="1" w:unhideWhenUsed="1"/>
+    <w:lsdException w:name="FollowedHyperlink" w:semiHidden="1" w:unhideWhenUsed="1"/>
+    <w:lsdException w:name="Strong" w:uiPriority="22" w:qFormat="1"/>
+    <w:lsdException w:name="Emphasis" w:uiPriority="20" w:qFormat="1"/>
+    <w:lsdException w:name="Document Map" w:semiHidden="1" w:unhideWhenUsed="1"/>
+    <w:lsdException w:name="Plain Text" w:semiHidden="1" w:unhideWhenUsed="1"/>
+    <w:lsdException w:name="E-mail Signature" w:semiHidden="1" w:unhideWhenUsed="1"/>
+    <w:lsdException w:name="HTML Top of Form" w:semiHidden="1" w:unhideWhenUsed="1"/>
+    <w:lsdException w:name="HTML Bottom of Form" w:semiHidden="1" w:unhideWhenUsed="1"/>
+    <w:lsdException w:name="Normal (Web)" w:semiHidden="1" w:unhideWhenUsed="1"/>
+    <w:lsdException w:name="HTML Acronym" w:semiHidden="1" w:unhideWhenUsed="1"/>
+    <w:lsdException w:name="HTML Address" w:semiHidden="1" w:unhideWhenUsed="1"/>
+    <w:lsdException w:name="HTML Cite" w:semiHidden="1" w:unhideWhenUsed="1"/>
+    <w:lsdException w:name="HTML Code" w:semiHidden="1" w:unhideWhenUsed="1"/>
+    <w:lsdException w:name="HTML Definition" w:semiHidden="1" w:unhideWhenUsed="1"/>
+    <w:lsdException w:name="HTML Keyboard" w:semiHidden="1" w:unhideWhenUsed="1"/>
+    <w:lsdException w:name="HTML Preformatted" w:semiHidden="1" w:unhideWhenUsed="1"/>
+    <w:lsdException w:name="HTML Sample" w:semiHidden="1" w:unhideWhenUsed="1"/>
+    <w:lsdException w:name="HTML Typewriter" w:semiHidden="1" w:unhideWhenUsed="1"/>
+    <w:lsdException w:name="HTML Variable" w:semiHidden="1" w:unhideWhenUsed="1"/>
+    <w:lsdException w:name="Normal Table" w:semiHidden="1" w:unhideWhenUsed="1"/>
+    <w:lsdException w:name="annotation subject" w:semiHidden="1" w:unhideWhenUsed="1"/>
+    <w:lsdException w:name="No List" w:semiHidden="1" w:unhideWhenUsed="1"/>
+    <w:lsdException w:name="Outline List 1" w:semiHidden="1" w:unhideWhenUsed="1"/>
+    <w:lsdException w:name="Outline List 2" w:semiHidden="1" w:unhideWhenUsed="1"/>
+    <w:lsdException w:name="Outline List 3" w:semiHidden="1" w:unhideWhenUsed="1"/>
+    <w:lsdException w:name="Table Simple 1" w:semiHidden="1" w:unhideWhenUsed="1"/>
+    <w:lsdException w:name="Table Simple 2" w:semiHidden="1" w:unhideWhenUsed="1"/>
+    <w:lsdException w:name="Table Simple 3" w:semiHidden="1" w:unhideWhenUsed="1"/>
+    <w:lsdException w:name="Table Classic 1" w:semiHidden="1" w:unhideWhenUsed="1"/>
+    <w:lsdException w:name="Table Classic 2" w:semiHidden="1" w:unhideWhenUsed="1"/>
+    <w:lsdException w:name="Table Classic 3" w:semiHidden="1" w:unhideWhenUsed="1"/>
+    <w:lsdException w:name="Table Classic 4" w:semiHidden="1" w:unhideWhenUsed="1"/>
+    <w:lsdException w:name="Table Colorful 1" w:semiHidden="1" w:unhideWhenUsed="1"/>
+    <w:lsdException w:name="Table Colorful 2" w:semiHidden="1" w:unhideWhenUsed="1"/>
+    <w:lsdException w:name="Table Colorful 3" w:semiHidden="1" w:unhideWhenUsed="1"/>
+    <w:lsdException w:name="Table Columns 1" w:semiHidden="1" w:unhideWhenUsed="1"/>
+    <w:lsdException w:name="Table Columns 2" w:semiHidden="1" w:unhideWhenUsed="1"/>
+    <w:lsdException w:name="Table Columns 3" w:semiHidden="1" w:unhideWhenUsed="1"/>
+    <w:lsdException w:name="Table Columns 4" w:semiHidden="1" w:unhideWhenUsed="1"/>
+    <w:lsdException w:name="Table Columns 5" w:semiHidden="1" w:unhideWhenUsed="1"/>
+    <w:lsdException w:name="Table Grid 1" w:semiHidden="1" w:unhideWhenUsed="1"/>
+    <w:lsdException w:name="Table Grid 2" w:semiHidden="1" w:unhideWhenUsed="1"/>
+    <w:lsdException w:name="Table Grid 3" w:semiHidden="1" w:unhideWhenUsed="1"/>
+    <w:lsdException w:name="Table Grid 4" w:semiHidden="1" w:unhideWhenUsed="1"/>
+    <w:lsdException w:name="Table Grid 5" w:semiHidden="1" w:unhideWhenUsed="1"/>
+    <w:lsdException w:name="Table Grid 6" w:semiHidden="1" w:unhideWhenUsed="1"/>
+    <w:lsdException w:name="Table Grid 7" w:semiHidden="1" w:unhideWhenUsed="1"/>
+    <w:lsdException w:name="Table Grid 8" w:semiHidden="1" w:unhideWhenUsed="1"/>
+    <w:lsdException w:name="Table List 1" w:semiHidden="1" w:unhideWhenUsed="1"/>
+    <w:lsdException w:name="Table List 2" w:semiHidden="1" w:unhideWhenUsed="1"/>
+    <w:lsdException w:name="Table List 3" w:semiHidden="1" w:unhideWhenUsed="1"/>
+    <w:lsdException w:name="Table List 4" w:semiHidden="1" w:unhideWhenUsed="1"/>
+    <w:lsdException w:name="Table List 5" w:semiHidden="1" w:unhideWhenUsed="1"/>
+    <w:lsdException w:name="Table List 6" w:semiHidden="1" w:unhideWhenUsed="1"/>
+    <w:lsdException w:name="Table List 7" w:semiHidden="1" w:unhideWhenUsed="1"/>
+    <w:lsdException w:name="Table List 8" w:semiHidden="1" w:unhideWhenUsed="1"/>
+    <w:lsdException w:name="Table 3D effects 1" w:semiHidden="1" w:unhideWhenUsed="1"/>
+    <w:lsdException w:name="Table 3D effects 2" w:semiHidden="1" w:unhideWhenUsed="1"/>
+    <w:lsdException w:name="Table 3D effects 3" w:semiHidden="1" w:unhideWhenUsed="1"/>
+    <w:lsdException w:name="Table Contemporary" w:semiHidden="1" w:unhideWhenUsed="1"/>
+    <w:lsdException w:name="Table Elegant" w:semiHidden="1" w:unhideWhenUsed="1"/>
+    <w:lsdException w:name="Table Professional" w:semiHidden="1" w:unhideWhenUsed="1"/>
+    <w:lsdException w:name="Table Subtle 1" w:semiHidden="1" w:unhideWhenUsed="1"/>
+    <w:lsdException w:name="Table Subtle 2" w:semiHidden="1" w:unhideWhenUsed="1"/>
+    <w:lsdException w:name="Table Web 1" w:semiHidden="1" w:unhideWhenUsed="1"/>
+    <w:lsdException w:name="Table Web 2" w:semiHidden="1" w:unhideWhenUsed="1"/>
+    <w:lsdException w:name="Table Web 3" w:semiHidden="1" w:unhideWhenUsed="1"/>
+    <w:lsdException w:name="Balloon Text" w:semiHidden="1" w:unhideWhenUsed="1"/>
+    <w:lsdException w:name="Table Grid" w:semiHidden="1" w:uiPriority="59" w:unhideWhenUsed="1"/>
+    <w:lsdException w:name="Table Theme" w:semiHidden="1" w:unhideWhenUsed="1"/>
+    <w:lsdException w:name="Placeholder Text" w:semiHidden="1"/>
+    <w:lsdException w:name="No Spacing" w:uiPriority="1" w:qFormat="1"/>
+    <w:lsdException w:name="Light Shading" w:uiPriority="60"/>
+    <w:lsdException w:name="Light List" w:uiPriority="61"/>
+    <w:lsdException w:name="Light Grid" w:uiPriority="62"/>
+    <w:lsdException w:name="Medium Shading 1" w:uiPriority="63"/>
+    <w:lsdException w:name="Medium Shading 2" w:uiPriority="64"/>
+    <w:lsdException w:name="Medium List 1" w:uiPriority="65"/>
+    <w:lsdException w:name="Medium List 2" w:uiPriority="66"/>
+    <w:lsdException w:name="Medium Grid 1" w:uiPriority="67"/>
+    <w:lsdException w:name="Medium Grid 2" w:uiPriority="68"/>
+    <w:lsdException w:name="Medium Grid 3" w:uiPriority="69"/>
+    <w:lsdException w:name="Dark List" w:uiPriority="70"/>
+    <w:lsdException w:name="Colorful Shading" w:uiPriority="71"/>
+    <w:lsdException w:name="Colorful List" w:uiPriority="72"/>
+    <w:lsdException w:name="Colorful Grid" w:uiPriority="73"/>
+    <w:lsdException w:name="Light Shading Accent 1" w:uiPriority="60"/>
+    <w:lsdException w:name="Light List Accent 1" w:uiPriority="61"/>
+    <w:lsdException w:name="Light Grid Accent 1" w:uiPriority="62"/>
+    <w:lsdException w:name="Medium Shading 1 Accent 1" w:uiPriority="63"/>
+    <w:lsdException w:name="Medium Shading 2 Accent 1" w:uiPriority="64"/>
+    <w:lsdException w:name="Medium List 1 Accent 1" w:uiPriority="65"/>
+    <w:lsdException w:name="Revision" w:semiHidden="1"/>
+    <w:lsdException w:name="List Paragraph" w:uiPriority="34" w:qFormat="1"/>
+    <w:lsdException w:name="Quote" w:uiPriority="29" w:qFormat="1"/>
+    <w:lsdException w:name="Intense Quote" w:uiPriority="30" w:qFormat="1"/>
+    <w:lsdException w:name="Medium List 2 Accent 1" w:uiPriority="66"/>
+    <w:lsdException w:name="Medium Grid 1 Accent 1" w:uiPriority="67"/>
+    <w:lsdException w:name="Medium Grid 2 Accent 1" w:uiPriority="68"/>
+    <w:lsdException w:name="Medium Grid 3 Accent 1" w:uiPriority="69"/>
+    <w:lsdException w:name="Dark List Accent 1" w:uiPriority="70"/>
+    <w:lsdException w:name="Colorful Shading Accent 1" w:uiPriority="71"/>
+    <w:lsdException w:name="Colorful List Accent 1" w:uiPriority="72"/>
+    <w:lsdException w:name="Colorful Grid Accent 1" w:uiPriority="73"/>
+    <w:lsdException w:name="Light Shading Accent 2" w:uiPriority="60"/>
+    <w:lsdException w:name="Light List Accent 2" w:uiPriority="61"/>
+    <w:lsdException w:name="Light Grid Accent 2" w:uiPriority="62"/>
+    <w:lsdException w:name="Medium Shading 1 Accent 2" w:uiPriority="63"/>
+    <w:lsdException w:name="Medium Shading 2 Accent 2" w:uiPriority="64"/>
+    <w:lsdException w:name="Medium List 1 Accent 2" w:uiPriority="65"/>
+    <w:lsdException w:name="Medium List 2 Accent 2" w:uiPriority="66"/>
+    <w:lsdException w:name="Medium Grid 1 Accent 2" w:uiPriority="67"/>
+    <w:lsdException w:name="Medium Grid 2 Accent 2" w:uiPriority="68"/>
+    <w:lsdException w:name="Medium Grid 3 Accent 2" w:uiPriority="69"/>
+    <w:lsdException w:name="Dark List Accent 2" w:uiPriority="70"/>
+    <w:lsdException w:name="Colorful Shading Accent 2" w:uiPriority="71"/>
+    <w:lsdException w:name="Colorful List Accent 2" w:uiPriority="72"/>
+    <w:lsdException w:name="Colorful Grid Accent 2" w:uiPriority="73"/>
+    <w:lsdException w:name="Light Shading Accent 3" w:uiPriority="60"/>
+    <w:lsdException w:name="Light List Accent 3" w:uiPriority="61"/>
+    <w:lsdException w:name="Light Grid Accent 3" w:uiPriority="62"/>
+    <w:lsdException w:name="Medium Shading 1 Accent 3" w:uiPriority="63"/>
+    <w:lsdException w:name="Medium Shading 2 Accent 3" w:uiPriority="64"/>
+    <w:lsdException w:name="Medium List 1 Accent 3" w:uiPriority="65"/>
+    <w:lsdException w:name="Medium List 2 Accent 3" w:uiPriority="66"/>
+    <w:lsdException w:name="Medium Grid 1 Accent 3" w:uiPriority="67"/>
+    <w:lsdException w:name="Medium Grid 2 Accent 3" w:uiPriority="68"/>
+    <w:lsdException w:name="Medium Grid 3 Accent 3" w:uiPriority="69"/>
+    <w:lsdException w:name="Dark List Accent 3" w:uiPriority="70"/>
+    <w:lsdException w:name="Colorful Shading Accent 3" w:uiPriority="71"/>
+    <w:lsdException w:name="Colorful List Accent 3" w:uiPriority="72"/>
+    <w:lsdException w:name="Colorful Grid Accent 3" w:uiPriority="73"/>
+    <w:lsdException w:name="Light Shading Accent 4" w:uiPriority="60"/>
+    <w:lsdException w:name="Light List Accent 4" w:uiPriority="61"/>
+    <w:lsdException w:name="Light Grid Accent 4" w:uiPriority="62"/>
+    <w:lsdException w:name="Medium Shading 1 Accent 4" w:uiPriority="63"/>
+    <w:lsdException w:name="Medium Shading 2 Accent 4" w:uiPriority="64"/>
+    <w:lsdException w:name="Medium List 1 Accent 4" w:uiPriority="65"/>
+    <w:lsdException w:name="Medium List 2 Accent 4" w:uiPriority="66"/>
+    <w:lsdException w:name="Medium Grid 1 Accent 4" w:uiPriority="67"/>
+    <w:lsdException w:name="Medium Grid 2 Accent 4" w:uiPriority="68"/>
+    <w:lsdException w:name="Medium Grid 3 Accent 4" w:uiPriority="69"/>
+    <w:lsdException w:name="Dark List Accent 4" w:uiPriority="70"/>
+    <w:lsdException w:name="Colorful Shading Accent 4" w:uiPriority="71"/>
+    <w:lsdException w:name="Colorful List Accent 4" w:uiPriority="72"/>
+    <w:lsdException w:name="Colorful Grid Accent 4" w:uiPriority="73"/>
+    <w:lsdException w:name="Light Shading Accent 5" w:uiPriority="60"/>
+    <w:lsdException w:name="Light List Accent 5" w:uiPriority="61"/>
+    <w:lsdException w:name="Light Grid Accent 5" w:uiPriority="62"/>
+    <w:lsdException w:name="Medium Shading 1 Accent 5" w:uiPriority="63"/>
+    <w:lsdException w:name="Medium Shading 2 Accent 5" w:uiPriority="64"/>
+    <w:lsdException w:name="Medium List 1 Accent 5" w:uiPriority="65"/>
+    <w:lsdException w:name="Medium List 2 Accent 5" w:uiPriority="66"/>
+    <w:lsdException w:name="Medium Grid 1 Accent 5" w:uiPriority="67"/>
+    <w:lsdException w:name="Medium Grid 2 Accent 5" w:uiPriority="68"/>
+    <w:lsdException w:name="Medium Grid 3 Accent 5" w:uiPriority="69"/>
+    <w:lsdException w:name="Dark List Accent 5" w:uiPriority="70"/>
+    <w:lsdException w:name="Colorful Shading Accent 5" w:uiPriority="71"/>
+    <w:lsdException w:name="Colorful List Accent 5" w:uiPriority="72"/>
+    <w:lsdException w:name="Colorful Grid Accent 5" w:uiPriority="73"/>
+    <w:lsdException w:name="Light Shading Accent 6" w:uiPriority="60"/>
+    <w:lsdException w:name="Light List Accent 6" w:uiPriority="61"/>
+    <w:lsdException w:name="Light Grid Accent 6" w:uiPriority="62"/>
+    <w:lsdException w:name="Medium Shading 1 Accent 6" w:uiPriority="63"/>
+    <w:lsdException w:name="Medium Shading 2 Accent 6" w:uiPriority="64"/>
+    <w:lsdException w:name="Medium List 1 Accent 6" w:uiPriority="65"/>
+    <w:lsdException w:name="Medium List 2 Accent 6" w:uiPriority="66"/>
+    <w:lsdException w:name="Medium Grid 1 Accent 6" w:uiPriority="67"/>
+    <w:lsdException w:name="Medium Grid 2 Accent 6" w:uiPriority="68"/>
+    <w:lsdException w:name="Medium Grid 3 Accent 6" w:uiPriority="69"/>
+    <w:lsdException w:name="Dark List Accent 6" w:uiPriority="70"/>
+    <w:lsdException w:name="Colorful Shading Accent 6" w:uiPriority="71"/>
+    <w:lsdException w:name="Colorful List Accent 6" w:uiPriority="72"/>
+    <w:lsdException w:name="Colorful Grid Accent 6" w:uiPriority="73"/>
+    <w:lsdException w:name="Subtle Emphasis" w:uiPriority="19" w:qFormat="1"/>
+    <w:lsdException w:name="Intense Emphasis" w:uiPriority="21" w:qFormat="1"/>
+    <w:lsdException w:name="Subtle Reference" w:uiPriority="31" w:qFormat="1"/>
+    <w:lsdException w:name="Intense Reference" w:uiPriority="32" w:qFormat="1"/>
+    <w:lsdException w:name="Book Title" w:uiPriority="33" w:qFormat="1"/>
+    <w:lsdException w:name="Bibliography" w:semiHidden="1" w:uiPriority="37" w:unhideWhenUsed="1"/>
+    <w:lsdException w:name="TOC Heading" w:semiHidden="1" w:uiPriority="39" w:unhideWhenUsed="1" w:qFormat="1"/>
+    <w:lsdException w:name="Plain Table 1" w:uiPriority="41"/>
+    <w:lsdException w:name="Plain Table 2" w:uiPriority="42"/>
+    <w:lsdException w:name="Plain Table 3" w:uiPriority="43"/>
+    <w:lsdException w:name="Plain Table 4" w:uiPriority="44"/>
+    <w:lsdException w:name="Plain Table 5" w:uiPriority="45"/>
+    <w:lsdException w:name="Grid Table Light" w:uiPriority="40"/>
+    <w:lsdException w:name="Grid Table 1 Light" w:uiPriority="46"/>
+    <w:lsdException w:name="Grid Table 2" w:uiPriority="47"/>
+    <w:lsdException w:name="Grid Table 3" w:uiPriority="48"/>
+    <w:lsdException w:name="Grid Table 4" w:uiPriority="49"/>
+    <w:lsdException w:name="Grid Table 5 Dark" w:uiPriority="50"/>
+    <w:lsdException w:name="Grid Table 6 Colorful" w:uiPriority="51"/>
+    <w:lsdException w:name="Grid Table 7 Colorful" w:uiPriority="52"/>
+    <w:lsdException w:name="Grid Table 1 Light Accent 1" w:uiPriority="46"/>
+    <w:lsdException w:name="Grid Table 2 Accent 1" w:uiPriority="47"/>
+    <w:lsdException w:name="Grid Table 3 Accent 1" w:uiPriority="48"/>
+    <w:lsdException w:name="Grid Table 4 Accent 1" w:uiPriority="49"/>
+    <w:lsdException w:name="Grid Table 5 Dark Accent 1" w:uiPriority="50"/>
+    <w:lsdException w:name="Grid Table 6 Colorful Accent 1" w:uiPriority="51"/>
+    <w:lsdException w:name="Grid Table 7 Colorful Accent 1" w:uiPriority="52"/>
+    <w:lsdException w:name="Grid Table 1 Light Accent 2" w:uiPriority="46"/>
+    <w:lsdException w:name="Grid Table 2 Accent 2" w:uiPriority="47"/>
+    <w:lsdException w:name="Grid Table 3 Accent 2" w:uiPriority="48"/>
+    <w:lsdException w:name="Grid Table 4 Accent 2" w:uiPriority="49"/>
+    <w:lsdException w:name="Grid Table 5 Dark Accent 2" w:uiPriority="50"/>
+    <w:lsdException w:name="Grid Table 6 Colorful Accent 2" w:uiPriority="51"/>
+    <w:lsdException w:name="Grid Table 7 Colorful Accent 2" w:uiPriority="52"/>
+    <w:lsdException w:name="Grid Table 1 Light Accent 3" w:uiPriority="46"/>
+    <w:lsdException w:name="Grid Table 2 Accent 3" w:uiPriority="47"/>
+    <w:lsdException w:name="Grid Table 3 Accent 3" w:uiPriority="48"/>
+    <w:lsdException w:name="Grid Table 4 Accent 3" w:uiPriority="49"/>
+    <w:lsdException w:name="Grid Table 5 Dark Accent 3" w:uiPriority="50"/>
+    <w:lsdException w:name="Grid Table 6 Colorful Accent 3" w:uiPriority="51"/>
+    <w:lsdException w:name="Grid Table 7 Colorful Accent 3" w:uiPriority="52"/>
+    <w:lsdException w:name="Grid Table 1 Light Accent 4" w:uiPriority="46"/>
+    <w:lsdException w:name="Grid Table 2 Accent 4" w:uiPriority="47"/>
+    <w:lsdException w:name="Grid Table 3 Accent 4" w:uiPriority="48"/>
+    <w:lsdException w:name="Grid Table 4 Accent 4" w:uiPriority="49"/>
+    <w:lsdException w:name="Grid Table 5 Dark Accent 4" w:uiPriority="50"/>
+    <w:lsdException w:name="Grid Table 6 Colorful Accent 4" w:uiPriority="51"/>
+    <w:lsdException w:name="Grid Table 7 Colorful Accent 4" w:uiPriority="52"/>
+    <w:lsdException w:name="Grid Table 1 Light Accent 5" w:uiPriority="46"/>
+    <w:lsdException w:name="Grid Table 2 Accent 5" w:uiPriority="47"/>
+    <w:lsdException w:name="Grid Table 3 Accent 5" w:uiPriority="48"/>
+    <w:lsdException w:name="Grid Table 4 Accent 5" w:uiPriority="49"/>
+    <w:lsdException w:name="Grid Table 5 Dark Accent 5" w:uiPriority="50"/>
+    <w:lsdException w:name="Grid Table 6 Colorful Accent 5" w:uiPriority="51"/>
+    <w:lsdException w:name="Grid Table 7 Colorful Accent 5" w:uiPriority="52"/>
+    <w:lsdException w:name="Grid Table 1 Light Accent 6" w:uiPriority="46"/>
+    <w:lsdException w:name="Grid Table 2 Accent 6" w:uiPriority="47"/>
+    <w:lsdException w:name="Grid Table 3 Accent 6" w:uiPriority="48"/>
+    <w:lsdException w:name="Grid Table 4 Accent 6" w:uiPriority="49"/>
+    <w:lsdException w:name="Grid Table 5 Dark Accent 6" w:uiPriority="50"/>
+    <w:lsdException w:name="Grid Table 6 Colorful Accent 6" w:uiPriority="51"/>
+    <w:lsdException w:name="Grid Table 7 Colorful Accent 6" w:uiPriority="52"/>
+    <w:lsdException w:name="List Table 1 Light" w:uiPriority="46"/>
+    <w:lsdException w:name="List Table 2" w:uiPriority="47"/>
+    <w:lsdException w:name="List Table 3" w:uiPriority="48"/>
+    <w:lsdException w:name="List Table 4" w:uiPriority="49"/>
+    <w:lsdException w:name="List Table 5 Dark" w:uiPriority="50"/>
+    <w:lsdException w:name="List Table 6 Colorful" w:uiPriority="51"/>
+    <w:lsdException w:name="List Table 7 Colorful" w:uiPriority="52"/>
+    <w:lsdException w:name="List Table 1 Light Accent 1" w:uiPriority="46"/>
+    <w:lsdException w:name="List Table 2 Accent 1" w:uiPriority="47"/>
+    <w:lsdException w:name="List Table 3 Accent 1" w:uiPriority="48"/>
+    <w:lsdException w:name="List Table 4 Accent 1" w:uiPriority="49"/>
+    <w:lsdException w:name="List Table 5 Dark Accent 1" w:uiPriority="50"/>
+    <w:lsdException w:name="List Table 6 Colorful Accent 1" w:uiPriority="51"/>
+    <w:lsdException w:name="List Table 7 Colorful Accent 1" w:uiPriority="52"/>
+    <w:lsdException w:name="List Table 1 Light Accent 2" w:uiPriority="46"/>
+    <w:lsdException w:name="List Table 2 Accent 2" w:uiPriority="47"/>
+    <w:lsdException w:name="List Table 3 Accent 2" w:uiPriority="48"/>
+    <w:lsdException w:name="List Table 4 Accent 2" w:uiPriority="49"/>
+    <w:lsdException w:name="List Table 5 Dark Accent 2" w:uiPriority="50"/>
+    <w:lsdException w:name="List Table 6 Colorful Accent 2" w:uiPriority="51"/>
+    <w:lsdException w:name="List Table 7 Colorful Accent 2" w:uiPriority="52"/>
+    <w:lsdException w:name="List Table 1 Light Accent 3" w:uiPriority="46"/>
+    <w:lsdException w:name="List Table 2 Accent 3" w:uiPriority="47"/>
+    <w:lsdException w:name="List Table 3 Accent 3" w:uiPriority="48"/>
+    <w:lsdException w:name="List Table 4 Accent 3" w:uiPriority="49"/>
+    <w:lsdException w:name="List Table 5 Dark Accent 3" w:uiPriority="50"/>
+    <w:lsdException w:name="List Table 6 Colorful Accent 3" w:uiPriority="51"/>
+    <w:lsdException w:name="List Table 7 Colorful Accent 3" w:uiPriority="52"/>
+    <w:lsdException w:name="List Table 1 Light Accent 4" w:uiPriority="46"/>
+    <w:lsdException w:name="List Table 2 Accent 4" w:uiPriority="47"/>
+    <w:lsdException w:name="List Table 3 Accent 4" w:uiPriority="48"/>
+    <w:lsdException w:name="List Table 4 Accent 4" w:uiPriority="49"/>
+    <w:lsdException w:name="List Table 5 Dark Accent 4" w:uiPriority="50"/>
+    <w:lsdException w:name="List Table 6 Colorful Accent 4" w:uiPriority="51"/>
+    <w:lsdException w:name="List Table 7 Colorful Accent 4" w:uiPriority="52"/>
+    <w:lsdException w:name="List Table 1 Light Accent 5" w:uiPriority="46"/>
+    <w:lsdException w:name="List Table 2 Accent 5" w:uiPriority="47"/>
+    <w:lsdException w:name="List Table 3 Accent 5" w:uiPriority="48"/>
+    <w:lsdException w:name="List Table 4 Accent 5" w:uiPriority="49"/>
+    <w:lsdException w:name="List Table 5 Dark Accent 5" w:uiPriority="50"/>
+    <w:lsdException w:name="List Table 6 Colorful Accent 5" w:uiPriority="51"/>
+    <w:lsdException w:name="List Table 7 Colorful Accent 5" w:uiPriority="52"/>
+    <w:lsdException w:name="List Table 1 Light Accent 6" w:uiPriority="46"/>
+    <w:lsdException w:name="List Table 2 Accent 6" w:uiPriority="47"/>
+    <w:lsdException w:name="List Table 3 Accent 6" w:uiPriority="48"/>
+    <w:lsdException w:name="List Table 4 Accent 6" w:uiPriority="49"/>
+    <w:lsdException w:name="List Table 5 Dark Accent 6" w:uiPriority="50"/>
+    <w:lsdException w:name="List Table 6 Colorful Accent 6" w:uiPriority="51"/>
+    <w:lsdException w:name="List Table 7 Colorful Accent 6" w:uiPriority="52"/>
+    <w:lsdException w:name="Mention" w:semiHidden="1" w:unhideWhenUsed="1"/>
+    <w:lsdException w:name="Smart Hyperlink" w:semiHidden="1" w:unhideWhenUsed="1"/>
+    <w:lsdException w:name="Hashtag" w:semiHidden="1" w:unhideWhenUsed="1"/>
+    <w:lsdException w:name="Unresolved Mention" w:semiHidden="1" w:unhideWhenUsed="1"/>
+    <w:lsdException w:name="Smart Link" w:semiHidden="1" w:unhideWhenUsed="1"/>
   </w:latentStyles>
   <w:style w:type="paragraph" w:default="1" w:styleId="a">
     <w:name w:val="Normal"/>
@@ -7028,7 +7869,6 @@
     <w:uiPriority w:val="99"/>
     <w:semiHidden/>
     <w:unhideWhenUsed/>
-    <w:qFormat/>
     <w:tblPr>
       <w:tblInd w:w="0" w:type="dxa"/>
       <w:tblCellMar>

</xml_diff>